<commit_message>
resume update final 11_06_25
</commit_message>
<xml_diff>
--- a/ABINASH/AbinashResume.docx
+++ b/ABINASH/AbinashResume.docx
@@ -122,8 +122,8 @@
         </w:tblCellMar>
       </w:tblPr>
       <w:tblGrid>
-        <w:gridCol w:w="2234"/>
-        <w:gridCol w:w="7008"/>
+        <w:gridCol w:w="2248"/>
+        <w:gridCol w:w="6994"/>
       </w:tblGrid>
       <w:tr>
         <w:tblPrEx>
@@ -144,7 +144,7 @@
         </w:tblPrEx>
         <w:tc>
           <w:tcPr>
-            <w:tcW w:w="2234" w:type="dxa"/>
+            <w:tcW w:w="2248" w:type="dxa"/>
             <w:tcBorders>
               <w:top w:val="single" w:color="000001" w:sz="4" w:space="0"/>
               <w:left w:val="single" w:color="000001" w:sz="4" w:space="0"/>
@@ -181,7 +181,7 @@
         </w:tc>
         <w:tc>
           <w:tcPr>
-            <w:tcW w:w="7008" w:type="dxa"/>
+            <w:tcW w:w="6994" w:type="dxa"/>
             <w:tcBorders>
               <w:top w:val="single" w:color="000001" w:sz="4" w:space="0"/>
               <w:left w:val="single" w:color="000001" w:sz="4" w:space="0"/>
@@ -250,7 +250,7 @@
         </w:tblPrEx>
         <w:tc>
           <w:tcPr>
-            <w:tcW w:w="2234" w:type="dxa"/>
+            <w:tcW w:w="2248" w:type="dxa"/>
             <w:tcBorders>
               <w:top w:val="single" w:color="000001" w:sz="4" w:space="0"/>
               <w:left w:val="single" w:color="000001" w:sz="4" w:space="0"/>
@@ -287,7 +287,7 @@
         </w:tc>
         <w:tc>
           <w:tcPr>
-            <w:tcW w:w="7008" w:type="dxa"/>
+            <w:tcW w:w="6994" w:type="dxa"/>
             <w:tcBorders>
               <w:top w:val="single" w:color="000001" w:sz="4" w:space="0"/>
               <w:left w:val="single" w:color="000001" w:sz="4" w:space="0"/>
@@ -909,7 +909,7 @@
         </w:trPr>
         <w:tc>
           <w:tcPr>
-            <w:tcW w:w="2234" w:type="dxa"/>
+            <w:tcW w:w="2248" w:type="dxa"/>
             <w:vMerge w:val="restart"/>
             <w:tcBorders>
               <w:top w:val="single" w:color="000001" w:sz="4" w:space="0"/>
@@ -953,7 +953,7 @@
         </w:tc>
         <w:tc>
           <w:tcPr>
-            <w:tcW w:w="7008" w:type="dxa"/>
+            <w:tcW w:w="6994" w:type="dxa"/>
             <w:tcBorders>
               <w:top w:val="single" w:color="000001" w:sz="4" w:space="0"/>
               <w:left w:val="single" w:color="000001" w:sz="4" w:space="0"/>
@@ -981,6 +981,7 @@
             <w:pPr>
               <w:pStyle w:val="48"/>
               <w:numPr>
+                <w:ilvl w:val="0"/>
                 <w:numId w:val="0"/>
               </w:numPr>
               <w:spacing w:after="60" w:line="360" w:lineRule="auto"/>
@@ -1017,6 +1018,7 @@
             <w:pPr>
               <w:pStyle w:val="48"/>
               <w:numPr>
+                <w:ilvl w:val="0"/>
                 <w:numId w:val="0"/>
               </w:numPr>
               <w:spacing w:after="60" w:line="360" w:lineRule="auto"/>
@@ -1053,6 +1055,7 @@
             <w:pPr>
               <w:pStyle w:val="48"/>
               <w:numPr>
+                <w:ilvl w:val="0"/>
                 <w:numId w:val="0"/>
               </w:numPr>
               <w:spacing w:after="60" w:line="360" w:lineRule="auto"/>
@@ -1089,6 +1092,7 @@
             <w:pPr>
               <w:pStyle w:val="48"/>
               <w:numPr>
+                <w:ilvl w:val="0"/>
                 <w:numId w:val="0"/>
               </w:numPr>
               <w:spacing w:after="60" w:line="360" w:lineRule="auto"/>
@@ -1125,6 +1129,7 @@
             <w:pPr>
               <w:pStyle w:val="48"/>
               <w:numPr>
+                <w:ilvl w:val="0"/>
                 <w:numId w:val="0"/>
               </w:numPr>
               <w:spacing w:after="60" w:line="360" w:lineRule="auto"/>
@@ -1161,6 +1166,7 @@
             <w:pPr>
               <w:pStyle w:val="48"/>
               <w:numPr>
+                <w:ilvl w:val="0"/>
                 <w:numId w:val="0"/>
               </w:numPr>
               <w:spacing w:after="60" w:line="360" w:lineRule="auto"/>
@@ -1197,6 +1203,7 @@
             <w:pPr>
               <w:pStyle w:val="48"/>
               <w:numPr>
+                <w:ilvl w:val="0"/>
                 <w:numId w:val="0"/>
               </w:numPr>
               <w:spacing w:after="60" w:line="360" w:lineRule="auto"/>
@@ -1233,6 +1240,7 @@
             <w:pPr>
               <w:pStyle w:val="48"/>
               <w:numPr>
+                <w:ilvl w:val="0"/>
                 <w:numId w:val="0"/>
               </w:numPr>
               <w:spacing w:after="60" w:line="360" w:lineRule="auto"/>
@@ -1536,6 +1544,7 @@
             <w:pPr>
               <w:pStyle w:val="48"/>
               <w:numPr>
+                <w:ilvl w:val="0"/>
                 <w:numId w:val="0"/>
               </w:numPr>
               <w:suppressAutoHyphens/>
@@ -1554,6 +1563,7 @@
             <w:pPr>
               <w:pStyle w:val="48"/>
               <w:numPr>
+                <w:ilvl w:val="0"/>
                 <w:numId w:val="0"/>
               </w:numPr>
               <w:suppressAutoHyphens/>
@@ -1572,6 +1582,7 @@
             <w:pPr>
               <w:pStyle w:val="48"/>
               <w:numPr>
+                <w:ilvl w:val="0"/>
                 <w:numId w:val="0"/>
               </w:numPr>
               <w:suppressAutoHyphens/>
@@ -1590,6 +1601,7 @@
             <w:pPr>
               <w:pStyle w:val="48"/>
               <w:numPr>
+                <w:ilvl w:val="0"/>
                 <w:numId w:val="0"/>
               </w:numPr>
               <w:suppressAutoHyphens/>
@@ -1608,6 +1620,7 @@
             <w:pPr>
               <w:pStyle w:val="48"/>
               <w:numPr>
+                <w:ilvl w:val="0"/>
                 <w:numId w:val="0"/>
               </w:numPr>
               <w:suppressAutoHyphens/>
@@ -1626,6 +1639,7 @@
             <w:pPr>
               <w:pStyle w:val="48"/>
               <w:numPr>
+                <w:ilvl w:val="0"/>
                 <w:numId w:val="0"/>
               </w:numPr>
               <w:suppressAutoHyphens/>
@@ -1661,7 +1675,7 @@
         </w:tblPrEx>
         <w:tc>
           <w:tcPr>
-            <w:tcW w:w="2234" w:type="dxa"/>
+            <w:tcW w:w="2248" w:type="dxa"/>
             <w:vMerge w:val="continue"/>
             <w:tcBorders>
               <w:left w:val="single" w:color="000001" w:sz="4" w:space="0"/>
@@ -1677,7 +1691,7 @@
         </w:tc>
         <w:tc>
           <w:tcPr>
-            <w:tcW w:w="7008" w:type="dxa"/>
+            <w:tcW w:w="6994" w:type="dxa"/>
             <w:tcBorders>
               <w:left w:val="single" w:color="000001" w:sz="4" w:space="0"/>
               <w:bottom w:val="single" w:color="000001" w:sz="4" w:space="0"/>
@@ -1707,6 +1721,7 @@
             <w:pPr>
               <w:pStyle w:val="48"/>
               <w:numPr>
+                <w:ilvl w:val="0"/>
                 <w:numId w:val="0"/>
               </w:numPr>
               <w:spacing w:after="60" w:line="360" w:lineRule="auto"/>
@@ -1742,6 +1757,7 @@
             <w:pPr>
               <w:pStyle w:val="48"/>
               <w:numPr>
+                <w:ilvl w:val="0"/>
                 <w:numId w:val="0"/>
               </w:numPr>
               <w:spacing w:after="60" w:line="360" w:lineRule="auto"/>
@@ -1776,6 +1792,7 @@
             <w:pPr>
               <w:pStyle w:val="48"/>
               <w:numPr>
+                <w:ilvl w:val="0"/>
                 <w:numId w:val="0"/>
               </w:numPr>
               <w:spacing w:after="60" w:line="360" w:lineRule="auto"/>
@@ -1811,6 +1828,7 @@
             <w:pPr>
               <w:pStyle w:val="48"/>
               <w:numPr>
+                <w:ilvl w:val="0"/>
                 <w:numId w:val="0"/>
               </w:numPr>
               <w:spacing w:after="60" w:line="360" w:lineRule="auto"/>
@@ -1846,6 +1864,7 @@
             <w:pPr>
               <w:pStyle w:val="48"/>
               <w:numPr>
+                <w:ilvl w:val="0"/>
                 <w:numId w:val="0"/>
               </w:numPr>
               <w:spacing w:after="60" w:line="360" w:lineRule="auto"/>
@@ -1883,6 +1902,7 @@
             <w:pPr>
               <w:pStyle w:val="48"/>
               <w:numPr>
+                <w:ilvl w:val="0"/>
                 <w:numId w:val="0"/>
               </w:numPr>
               <w:spacing w:after="60" w:line="360" w:lineRule="auto"/>
@@ -1917,6 +1937,7 @@
             <w:pPr>
               <w:pStyle w:val="48"/>
               <w:numPr>
+                <w:ilvl w:val="0"/>
                 <w:numId w:val="0"/>
               </w:numPr>
               <w:spacing w:after="60" w:line="360" w:lineRule="auto"/>
@@ -1951,6 +1972,7 @@
             <w:pPr>
               <w:pStyle w:val="48"/>
               <w:numPr>
+                <w:ilvl w:val="0"/>
                 <w:numId w:val="0"/>
               </w:numPr>
               <w:spacing w:after="60" w:line="360" w:lineRule="auto"/>
@@ -1985,6 +2007,7 @@
             <w:pPr>
               <w:pStyle w:val="48"/>
               <w:numPr>
+                <w:ilvl w:val="0"/>
                 <w:numId w:val="0"/>
               </w:numPr>
               <w:spacing w:after="60" w:line="360" w:lineRule="auto"/>
@@ -2343,6 +2366,7 @@
             <w:pPr>
               <w:pStyle w:val="48"/>
               <w:numPr>
+                <w:ilvl w:val="0"/>
                 <w:numId w:val="0"/>
               </w:numPr>
               <w:spacing w:after="60" w:line="360" w:lineRule="auto"/>
@@ -2377,7 +2401,7 @@
         </w:tblPrEx>
         <w:tc>
           <w:tcPr>
-            <w:tcW w:w="2234" w:type="dxa"/>
+            <w:tcW w:w="2248" w:type="dxa"/>
             <w:vMerge w:val="continue"/>
             <w:tcBorders>
               <w:top w:val="single" w:color="000001" w:sz="4" w:space="0"/>
@@ -2394,7 +2418,7 @@
         </w:tc>
         <w:tc>
           <w:tcPr>
-            <w:tcW w:w="7008" w:type="dxa"/>
+            <w:tcW w:w="6994" w:type="dxa"/>
             <w:tcBorders>
               <w:left w:val="single" w:color="000001" w:sz="4" w:space="0"/>
               <w:bottom w:val="single" w:color="000001" w:sz="4" w:space="0"/>
@@ -2409,6 +2433,7 @@
             <w:pPr>
               <w:pStyle w:val="48"/>
               <w:numPr>
+                <w:ilvl w:val="0"/>
                 <w:numId w:val="0"/>
               </w:numPr>
               <w:spacing w:after="60" w:line="360" w:lineRule="auto"/>
@@ -2424,6 +2449,7 @@
             <w:pPr>
               <w:pStyle w:val="48"/>
               <w:numPr>
+                <w:ilvl w:val="0"/>
                 <w:numId w:val="0"/>
               </w:numPr>
               <w:spacing w:after="60" w:line="360" w:lineRule="auto"/>
@@ -2458,6 +2484,7 @@
             <w:pPr>
               <w:pStyle w:val="48"/>
               <w:numPr>
+                <w:ilvl w:val="0"/>
                 <w:numId w:val="0"/>
               </w:numPr>
               <w:spacing w:after="60" w:line="360" w:lineRule="auto"/>
@@ -2492,6 +2519,7 @@
             <w:pPr>
               <w:pStyle w:val="48"/>
               <w:numPr>
+                <w:ilvl w:val="0"/>
                 <w:numId w:val="0"/>
               </w:numPr>
               <w:spacing w:after="60" w:line="360" w:lineRule="auto"/>
@@ -2526,6 +2554,7 @@
             <w:pPr>
               <w:pStyle w:val="48"/>
               <w:numPr>
+                <w:ilvl w:val="0"/>
                 <w:numId w:val="0"/>
               </w:numPr>
               <w:spacing w:after="60" w:line="360" w:lineRule="auto"/>
@@ -2560,6 +2589,7 @@
             <w:pPr>
               <w:pStyle w:val="48"/>
               <w:numPr>
+                <w:ilvl w:val="0"/>
                 <w:numId w:val="0"/>
               </w:numPr>
               <w:spacing w:after="60" w:line="360" w:lineRule="auto"/>
@@ -2595,6 +2625,7 @@
             <w:pPr>
               <w:pStyle w:val="48"/>
               <w:numPr>
+                <w:ilvl w:val="0"/>
                 <w:numId w:val="0"/>
               </w:numPr>
               <w:spacing w:after="60" w:line="360" w:lineRule="auto"/>
@@ -2629,6 +2660,7 @@
             <w:pPr>
               <w:pStyle w:val="48"/>
               <w:numPr>
+                <w:ilvl w:val="0"/>
                 <w:numId w:val="0"/>
               </w:numPr>
               <w:spacing w:after="60" w:line="360" w:lineRule="auto"/>
@@ -2663,6 +2695,7 @@
             <w:pPr>
               <w:pStyle w:val="48"/>
               <w:numPr>
+                <w:ilvl w:val="0"/>
                 <w:numId w:val="0"/>
               </w:numPr>
               <w:spacing w:after="60" w:line="360" w:lineRule="auto"/>
@@ -2697,6 +2730,7 @@
             <w:pPr>
               <w:pStyle w:val="48"/>
               <w:numPr>
+                <w:ilvl w:val="0"/>
                 <w:numId w:val="0"/>
               </w:numPr>
               <w:spacing w:after="60" w:line="360" w:lineRule="auto"/>
@@ -2731,6 +2765,7 @@
             <w:pPr>
               <w:pStyle w:val="48"/>
               <w:numPr>
+                <w:ilvl w:val="0"/>
                 <w:numId w:val="0"/>
               </w:numPr>
               <w:spacing w:after="60" w:line="360" w:lineRule="auto"/>
@@ -3274,7 +3309,7 @@
         </w:tblPrEx>
         <w:tc>
           <w:tcPr>
-            <w:tcW w:w="2234" w:type="dxa"/>
+            <w:tcW w:w="2248" w:type="dxa"/>
             <w:vMerge w:val="continue"/>
             <w:tcBorders>
               <w:top w:val="single" w:color="000001" w:sz="4" w:space="0"/>
@@ -3291,7 +3326,7 @@
         </w:tc>
         <w:tc>
           <w:tcPr>
-            <w:tcW w:w="7008" w:type="dxa"/>
+            <w:tcW w:w="6994" w:type="dxa"/>
             <w:tcBorders>
               <w:left w:val="single" w:color="000001" w:sz="4" w:space="0"/>
               <w:bottom w:val="single" w:color="000001" w:sz="4" w:space="0"/>
@@ -4005,7 +4040,7 @@
         </w:tblPrEx>
         <w:tc>
           <w:tcPr>
-            <w:tcW w:w="2234" w:type="dxa"/>
+            <w:tcW w:w="2248" w:type="dxa"/>
             <w:vMerge w:val="continue"/>
             <w:tcBorders>
               <w:top w:val="single" w:color="000001" w:sz="4" w:space="0"/>
@@ -4022,7 +4057,7 @@
         </w:tc>
         <w:tc>
           <w:tcPr>
-            <w:tcW w:w="7008" w:type="dxa"/>
+            <w:tcW w:w="6994" w:type="dxa"/>
             <w:tcBorders>
               <w:top w:val="single" w:color="000001" w:sz="4" w:space="0"/>
               <w:left w:val="single" w:color="000001" w:sz="4" w:space="0"/>
@@ -4053,6 +4088,7 @@
             <w:pPr>
               <w:pStyle w:val="48"/>
               <w:numPr>
+                <w:ilvl w:val="0"/>
                 <w:numId w:val="0"/>
               </w:numPr>
               <w:spacing w:after="60" w:line="360" w:lineRule="auto"/>
@@ -4088,6 +4124,7 @@
             <w:pPr>
               <w:pStyle w:val="48"/>
               <w:numPr>
+                <w:ilvl w:val="0"/>
                 <w:numId w:val="0"/>
               </w:numPr>
               <w:spacing w:after="60" w:line="360" w:lineRule="auto"/>
@@ -4123,6 +4160,7 @@
             <w:pPr>
               <w:pStyle w:val="48"/>
               <w:numPr>
+                <w:ilvl w:val="0"/>
                 <w:numId w:val="0"/>
               </w:numPr>
               <w:spacing w:after="60" w:line="360" w:lineRule="auto"/>
@@ -4157,6 +4195,7 @@
             <w:pPr>
               <w:pStyle w:val="48"/>
               <w:numPr>
+                <w:ilvl w:val="0"/>
                 <w:numId w:val="0"/>
               </w:numPr>
               <w:spacing w:after="60" w:line="360" w:lineRule="auto"/>
@@ -4191,6 +4230,7 @@
             <w:pPr>
               <w:pStyle w:val="48"/>
               <w:numPr>
+                <w:ilvl w:val="0"/>
                 <w:numId w:val="0"/>
               </w:numPr>
               <w:spacing w:after="60" w:line="360" w:lineRule="auto"/>
@@ -4225,6 +4265,7 @@
             <w:pPr>
               <w:pStyle w:val="48"/>
               <w:numPr>
+                <w:ilvl w:val="0"/>
                 <w:numId w:val="0"/>
               </w:numPr>
               <w:spacing w:after="60" w:line="360" w:lineRule="auto"/>
@@ -4259,6 +4300,7 @@
             <w:pPr>
               <w:pStyle w:val="48"/>
               <w:numPr>
+                <w:ilvl w:val="0"/>
                 <w:numId w:val="0"/>
               </w:numPr>
               <w:spacing w:after="60" w:line="360" w:lineRule="auto"/>
@@ -4294,6 +4336,7 @@
             <w:pPr>
               <w:pStyle w:val="48"/>
               <w:numPr>
+                <w:ilvl w:val="0"/>
                 <w:numId w:val="0"/>
               </w:numPr>
               <w:spacing w:after="60" w:line="360" w:lineRule="auto"/>
@@ -4328,6 +4371,7 @@
             <w:pPr>
               <w:pStyle w:val="48"/>
               <w:numPr>
+                <w:ilvl w:val="0"/>
                 <w:numId w:val="0"/>
               </w:numPr>
               <w:spacing w:after="60" w:line="360" w:lineRule="auto"/>
@@ -4843,7 +4887,7 @@
         </w:tblPrEx>
         <w:tc>
           <w:tcPr>
-            <w:tcW w:w="2234" w:type="dxa"/>
+            <w:tcW w:w="2248" w:type="dxa"/>
             <w:vMerge w:val="continue"/>
             <w:tcBorders>
               <w:top w:val="single" w:color="000001" w:sz="4" w:space="0"/>
@@ -4860,7 +4904,7 @@
         </w:tc>
         <w:tc>
           <w:tcPr>
-            <w:tcW w:w="7008" w:type="dxa"/>
+            <w:tcW w:w="6994" w:type="dxa"/>
             <w:tcBorders>
               <w:top w:val="single" w:color="000001" w:sz="4" w:space="0"/>
               <w:left w:val="single" w:color="000001" w:sz="4" w:space="0"/>
@@ -4876,6 +4920,7 @@
             <w:pPr>
               <w:pStyle w:val="48"/>
               <w:numPr>
+                <w:ilvl w:val="0"/>
                 <w:numId w:val="0"/>
               </w:numPr>
               <w:spacing w:after="60" w:line="360" w:lineRule="auto"/>
@@ -4891,6 +4936,7 @@
             <w:pPr>
               <w:pStyle w:val="48"/>
               <w:numPr>
+                <w:ilvl w:val="0"/>
                 <w:numId w:val="0"/>
               </w:numPr>
               <w:spacing w:after="60" w:line="360" w:lineRule="auto"/>
@@ -4956,6 +5002,7 @@
             <w:pPr>
               <w:pStyle w:val="48"/>
               <w:numPr>
+                <w:ilvl w:val="0"/>
                 <w:numId w:val="0"/>
               </w:numPr>
               <w:spacing w:after="60" w:line="360" w:lineRule="auto"/>
@@ -4990,6 +5037,7 @@
             <w:pPr>
               <w:pStyle w:val="48"/>
               <w:numPr>
+                <w:ilvl w:val="0"/>
                 <w:numId w:val="0"/>
               </w:numPr>
               <w:spacing w:after="60" w:line="360" w:lineRule="auto"/>
@@ -5024,6 +5072,7 @@
             <w:pPr>
               <w:pStyle w:val="48"/>
               <w:numPr>
+                <w:ilvl w:val="0"/>
                 <w:numId w:val="0"/>
               </w:numPr>
               <w:spacing w:after="60" w:line="360" w:lineRule="auto"/>
@@ -5058,6 +5107,7 @@
             <w:pPr>
               <w:pStyle w:val="48"/>
               <w:numPr>
+                <w:ilvl w:val="0"/>
                 <w:numId w:val="0"/>
               </w:numPr>
               <w:spacing w:after="60" w:line="360" w:lineRule="auto"/>
@@ -5093,6 +5143,7 @@
             <w:pPr>
               <w:pStyle w:val="48"/>
               <w:numPr>
+                <w:ilvl w:val="0"/>
                 <w:numId w:val="0"/>
               </w:numPr>
               <w:spacing w:after="60" w:line="360" w:lineRule="auto"/>
@@ -5119,6 +5170,7 @@
             <w:pPr>
               <w:pStyle w:val="48"/>
               <w:numPr>
+                <w:ilvl w:val="0"/>
                 <w:numId w:val="0"/>
               </w:numPr>
               <w:spacing w:after="60" w:line="360" w:lineRule="auto"/>
@@ -5608,7 +5660,7 @@
         </w:tblPrEx>
         <w:tc>
           <w:tcPr>
-            <w:tcW w:w="2234" w:type="dxa"/>
+            <w:tcW w:w="2248" w:type="dxa"/>
             <w:vMerge w:val="continue"/>
             <w:tcBorders>
               <w:top w:val="single" w:color="000001" w:sz="4" w:space="0"/>
@@ -5625,7 +5677,7 @@
         </w:tc>
         <w:tc>
           <w:tcPr>
-            <w:tcW w:w="7008" w:type="dxa"/>
+            <w:tcW w:w="6994" w:type="dxa"/>
             <w:tcBorders>
               <w:top w:val="single" w:color="000001" w:sz="4" w:space="0"/>
               <w:left w:val="single" w:color="000001" w:sz="4" w:space="0"/>
@@ -5656,6 +5708,7 @@
             <w:pPr>
               <w:pStyle w:val="48"/>
               <w:numPr>
+                <w:ilvl w:val="0"/>
                 <w:numId w:val="0"/>
               </w:numPr>
               <w:spacing w:after="60" w:line="360" w:lineRule="auto"/>
@@ -5690,6 +5743,7 @@
             <w:pPr>
               <w:pStyle w:val="48"/>
               <w:numPr>
+                <w:ilvl w:val="0"/>
                 <w:numId w:val="0"/>
               </w:numPr>
               <w:spacing w:after="60" w:line="360" w:lineRule="auto"/>
@@ -5724,6 +5778,7 @@
             <w:pPr>
               <w:pStyle w:val="48"/>
               <w:numPr>
+                <w:ilvl w:val="0"/>
                 <w:numId w:val="0"/>
               </w:numPr>
               <w:spacing w:after="60" w:line="360" w:lineRule="auto"/>
@@ -5758,6 +5813,7 @@
             <w:pPr>
               <w:pStyle w:val="48"/>
               <w:numPr>
+                <w:ilvl w:val="0"/>
                 <w:numId w:val="0"/>
               </w:numPr>
               <w:spacing w:after="60" w:line="360" w:lineRule="auto"/>
@@ -5793,6 +5849,7 @@
             <w:pPr>
               <w:pStyle w:val="48"/>
               <w:numPr>
+                <w:ilvl w:val="0"/>
                 <w:numId w:val="0"/>
               </w:numPr>
               <w:spacing w:after="60" w:line="360" w:lineRule="auto"/>
@@ -5827,6 +5884,7 @@
             <w:pPr>
               <w:pStyle w:val="48"/>
               <w:numPr>
+                <w:ilvl w:val="0"/>
                 <w:numId w:val="0"/>
               </w:numPr>
               <w:spacing w:after="60" w:line="360" w:lineRule="auto"/>
@@ -5861,6 +5919,7 @@
             <w:pPr>
               <w:pStyle w:val="48"/>
               <w:numPr>
+                <w:ilvl w:val="0"/>
                 <w:numId w:val="0"/>
               </w:numPr>
               <w:spacing w:after="60" w:line="360" w:lineRule="auto"/>
@@ -5896,6 +5955,7 @@
             <w:pPr>
               <w:pStyle w:val="48"/>
               <w:numPr>
+                <w:ilvl w:val="0"/>
                 <w:numId w:val="0"/>
               </w:numPr>
               <w:spacing w:after="60" w:line="360" w:lineRule="auto"/>
@@ -5930,6 +5990,7 @@
             <w:pPr>
               <w:pStyle w:val="48"/>
               <w:numPr>
+                <w:ilvl w:val="0"/>
                 <w:numId w:val="0"/>
               </w:numPr>
               <w:spacing w:after="60" w:line="360" w:lineRule="auto"/>
@@ -5964,6 +6025,7 @@
             <w:pPr>
               <w:pStyle w:val="48"/>
               <w:numPr>
+                <w:ilvl w:val="0"/>
                 <w:numId w:val="0"/>
               </w:numPr>
               <w:spacing w:after="60" w:line="360" w:lineRule="auto"/>
@@ -6128,6 +6190,7 @@
             <w:pPr>
               <w:pStyle w:val="48"/>
               <w:numPr>
+                <w:ilvl w:val="0"/>
                 <w:numId w:val="0"/>
               </w:numPr>
               <w:spacing w:after="60" w:line="360" w:lineRule="auto"/>
@@ -6180,6 +6243,7 @@
             <w:pPr>
               <w:pStyle w:val="48"/>
               <w:numPr>
+                <w:ilvl w:val="0"/>
                 <w:numId w:val="0"/>
               </w:numPr>
               <w:spacing w:after="60" w:line="360" w:lineRule="auto"/>
@@ -6316,6 +6380,7 @@
             <w:pPr>
               <w:pStyle w:val="48"/>
               <w:numPr>
+                <w:ilvl w:val="0"/>
                 <w:numId w:val="0"/>
               </w:numPr>
               <w:spacing w:after="60" w:line="360" w:lineRule="auto"/>
@@ -6368,6 +6433,7 @@
             <w:pPr>
               <w:pStyle w:val="48"/>
               <w:numPr>
+                <w:ilvl w:val="0"/>
                 <w:numId w:val="0"/>
               </w:numPr>
               <w:spacing w:after="60" w:line="360" w:lineRule="auto"/>
@@ -6504,6 +6570,7 @@
             <w:pPr>
               <w:pStyle w:val="48"/>
               <w:numPr>
+                <w:ilvl w:val="0"/>
                 <w:numId w:val="0"/>
               </w:numPr>
               <w:spacing w:after="60" w:line="360" w:lineRule="auto"/>
@@ -6556,6 +6623,7 @@
             <w:pPr>
               <w:pStyle w:val="48"/>
               <w:numPr>
+                <w:ilvl w:val="0"/>
                 <w:numId w:val="0"/>
               </w:numPr>
               <w:spacing w:after="60" w:line="360" w:lineRule="auto"/>
@@ -6664,6 +6732,7 @@
             <w:pPr>
               <w:pStyle w:val="48"/>
               <w:numPr>
+                <w:ilvl w:val="0"/>
                 <w:numId w:val="0"/>
               </w:numPr>
               <w:spacing w:after="60" w:line="360" w:lineRule="auto"/>
@@ -6716,6 +6785,7 @@
             <w:pPr>
               <w:pStyle w:val="48"/>
               <w:numPr>
+                <w:ilvl w:val="0"/>
                 <w:numId w:val="0"/>
               </w:numPr>
               <w:spacing w:after="60" w:line="360" w:lineRule="auto"/>
@@ -6852,6 +6922,7 @@
             <w:pPr>
               <w:pStyle w:val="48"/>
               <w:numPr>
+                <w:ilvl w:val="0"/>
                 <w:numId w:val="0"/>
               </w:numPr>
               <w:spacing w:after="60" w:line="360" w:lineRule="auto"/>
@@ -6861,492 +6932,6 @@
                 <w:szCs w:val="20"/>
               </w:rPr>
             </w:pPr>
-          </w:p>
-        </w:tc>
-      </w:tr>
-    </w:tbl>
-    <w:p>
-      <w:r>
-        <w:br w:type="page"/>
-      </w:r>
-    </w:p>
-    <w:tbl>
-      <w:tblPr>
-        <w:tblStyle w:val="3"/>
-        <w:tblW w:w="9242" w:type="dxa"/>
-        <w:tblInd w:w="0" w:type="dxa"/>
-        <w:tblBorders>
-          <w:top w:val="single" w:color="000001" w:sz="4" w:space="0"/>
-          <w:left w:val="single" w:color="000001" w:sz="4" w:space="0"/>
-          <w:bottom w:val="single" w:color="000001" w:sz="4" w:space="0"/>
-          <w:right w:val="single" w:color="000001" w:sz="4" w:space="0"/>
-          <w:insideH w:val="single" w:color="000001" w:sz="4" w:space="0"/>
-          <w:insideV w:val="single" w:color="000001" w:sz="4" w:space="0"/>
-        </w:tblBorders>
-        <w:tblLayout w:type="autofit"/>
-        <w:tblCellMar>
-          <w:top w:w="0" w:type="dxa"/>
-          <w:left w:w="108" w:type="dxa"/>
-          <w:bottom w:w="0" w:type="dxa"/>
-          <w:right w:w="108" w:type="dxa"/>
-        </w:tblCellMar>
-      </w:tblPr>
-      <w:tblGrid>
-        <w:gridCol w:w="2234"/>
-        <w:gridCol w:w="7008"/>
-      </w:tblGrid>
-      <w:tr>
-        <w:tblPrEx>
-          <w:tblBorders>
-            <w:top w:val="single" w:color="000001" w:sz="4" w:space="0"/>
-            <w:left w:val="single" w:color="000001" w:sz="4" w:space="0"/>
-            <w:bottom w:val="single" w:color="000001" w:sz="4" w:space="0"/>
-            <w:right w:val="single" w:color="000001" w:sz="4" w:space="0"/>
-            <w:insideH w:val="single" w:color="000001" w:sz="4" w:space="0"/>
-            <w:insideV w:val="single" w:color="000001" w:sz="4" w:space="0"/>
-          </w:tblBorders>
-          <w:tblCellMar>
-            <w:top w:w="0" w:type="dxa"/>
-            <w:left w:w="108" w:type="dxa"/>
-            <w:bottom w:w="0" w:type="dxa"/>
-            <w:right w:w="108" w:type="dxa"/>
-          </w:tblCellMar>
-        </w:tblPrEx>
-        <w:tc>
-          <w:tcPr>
-            <w:tcW w:w="2234" w:type="dxa"/>
-            <w:tcBorders>
-              <w:top w:val="single" w:color="000001" w:sz="4" w:space="0"/>
-              <w:left w:val="single" w:color="000001" w:sz="4" w:space="0"/>
-              <w:bottom w:val="single" w:color="000001" w:sz="4" w:space="0"/>
-              <w:right w:val="single" w:color="000001" w:sz="4" w:space="0"/>
-            </w:tcBorders>
-            <w:shd w:val="clear" w:color="auto" w:fill="FFFFFF"/>
-            <w:tcMar>
-              <w:left w:w="108" w:type="dxa"/>
-            </w:tcMar>
-          </w:tcPr>
-          <w:p>
-            <w:pPr>
-              <w:pStyle w:val="48"/>
-              <w:spacing w:line="360" w:lineRule="auto"/>
-              <w:rPr>
-                <w:b/>
-              </w:rPr>
-            </w:pPr>
-            <w:bookmarkStart w:id="0" w:name="_GoBack"/>
-            <w:r>
-              <w:rPr>
-                <w:b/>
-              </w:rPr>
-              <w:t>Technical Skills</w:t>
-            </w:r>
-          </w:p>
-        </w:tc>
-        <w:tc>
-          <w:tcPr>
-            <w:tcW w:w="7008" w:type="dxa"/>
-            <w:tcBorders>
-              <w:top w:val="single" w:color="000001" w:sz="4" w:space="0"/>
-              <w:left w:val="single" w:color="000001" w:sz="4" w:space="0"/>
-              <w:bottom w:val="single" w:color="000001" w:sz="4" w:space="0"/>
-              <w:right w:val="single" w:color="000001" w:sz="4" w:space="0"/>
-            </w:tcBorders>
-            <w:shd w:val="clear" w:color="auto" w:fill="FFFFFF"/>
-            <w:tcMar>
-              <w:left w:w="108" w:type="dxa"/>
-            </w:tcMar>
-          </w:tcPr>
-          <w:p>
-            <w:pPr>
-              <w:pStyle w:val="48"/>
-              <w:numPr>
-                <w:ilvl w:val="0"/>
-                <w:numId w:val="1"/>
-              </w:numPr>
-              <w:spacing w:after="60" w:line="360" w:lineRule="auto"/>
-              <w:ind w:left="420" w:leftChars="0" w:hanging="420" w:firstLineChars="0"/>
-              <w:rPr>
-                <w:rFonts w:hint="default" w:ascii="Arial" w:hAnsi="Arial" w:eastAsia="Arial" w:cs="Arial"/>
-                <w:b w:val="0"/>
-                <w:bCs/>
-                <w:color w:val="000000"/>
-                <w:sz w:val="20"/>
-                <w:szCs w:val="20"/>
-                <w:lang w:val="en-US" w:eastAsia="zh-CN"/>
-              </w:rPr>
-            </w:pPr>
-            <w:r>
-              <w:rPr>
-                <w:rFonts w:hint="default" w:ascii="Arial" w:hAnsi="Arial" w:eastAsia="Arial" w:cs="Arial"/>
-                <w:b/>
-                <w:color w:val="000000"/>
-                <w:sz w:val="20"/>
-                <w:szCs w:val="20"/>
-                <w:lang w:val="en-US" w:eastAsia="zh-CN"/>
-              </w:rPr>
-              <w:t>Programming Languages –</w:t>
-            </w:r>
-            <w:r>
-              <w:rPr>
-                <w:rFonts w:hint="default" w:ascii="Arial" w:hAnsi="Arial" w:eastAsia="Arial" w:cs="Arial"/>
-                <w:b w:val="0"/>
-                <w:bCs/>
-                <w:color w:val="000000"/>
-                <w:sz w:val="20"/>
-                <w:szCs w:val="20"/>
-                <w:lang w:val="en-US" w:eastAsia="zh-CN"/>
-              </w:rPr>
-              <w:t xml:space="preserve"> C, C++, Embedded C, Shell Scripting, Data Structures</w:t>
-            </w:r>
-          </w:p>
-          <w:p>
-            <w:pPr>
-              <w:pStyle w:val="48"/>
-              <w:numPr>
-                <w:ilvl w:val="0"/>
-                <w:numId w:val="1"/>
-              </w:numPr>
-              <w:spacing w:after="60" w:line="360" w:lineRule="auto"/>
-              <w:ind w:left="420" w:leftChars="0" w:hanging="420" w:firstLineChars="0"/>
-              <w:rPr>
-                <w:rFonts w:hint="default" w:ascii="Arial" w:hAnsi="Arial" w:eastAsia="Arial" w:cs="Arial"/>
-                <w:b w:val="0"/>
-                <w:bCs/>
-                <w:color w:val="000000"/>
-                <w:sz w:val="20"/>
-                <w:szCs w:val="20"/>
-                <w:lang w:val="en-US" w:eastAsia="zh-CN"/>
-              </w:rPr>
-            </w:pPr>
-            <w:r>
-              <w:rPr>
-                <w:rFonts w:hint="default" w:ascii="Arial" w:hAnsi="Arial" w:eastAsia="Arial" w:cs="Arial"/>
-                <w:b/>
-                <w:color w:val="000000"/>
-                <w:sz w:val="20"/>
-                <w:szCs w:val="20"/>
-                <w:lang w:val="en-US" w:eastAsia="zh-CN"/>
-              </w:rPr>
-              <w:t>Operating Systems –</w:t>
-            </w:r>
-            <w:r>
-              <w:rPr>
-                <w:rFonts w:hint="default" w:ascii="Arial" w:hAnsi="Arial" w:eastAsia="Arial" w:cs="Arial"/>
-                <w:b w:val="0"/>
-                <w:bCs/>
-                <w:color w:val="000000"/>
-                <w:sz w:val="20"/>
-                <w:szCs w:val="20"/>
-                <w:lang w:val="en-US" w:eastAsia="zh-CN"/>
-              </w:rPr>
-              <w:t xml:space="preserve"> Embedded Linux (Yocto, OpenWrt),FreeRTOS, Bare-metal, Android (basic), Windows (for tools), Linux System Programming</w:t>
-            </w:r>
-            <w:r>
-              <w:rPr>
-                <w:rFonts w:hint="default" w:ascii="Arial" w:hAnsi="Arial" w:eastAsia="Arial" w:cs="Arial"/>
-                <w:b w:val="0"/>
-                <w:bCs/>
-                <w:color w:val="000000"/>
-                <w:sz w:val="20"/>
-                <w:szCs w:val="20"/>
-                <w:lang w:val="en-IN" w:eastAsia="zh-CN"/>
-              </w:rPr>
-              <w:t>.</w:t>
-            </w:r>
-          </w:p>
-          <w:p>
-            <w:pPr>
-              <w:pStyle w:val="48"/>
-              <w:numPr>
-                <w:ilvl w:val="0"/>
-                <w:numId w:val="1"/>
-              </w:numPr>
-              <w:spacing w:after="60" w:line="360" w:lineRule="auto"/>
-              <w:ind w:left="420" w:leftChars="0" w:hanging="420" w:firstLineChars="0"/>
-              <w:rPr>
-                <w:rFonts w:hint="default" w:ascii="Arial" w:hAnsi="Arial" w:eastAsia="Arial" w:cs="Arial"/>
-                <w:b/>
-                <w:color w:val="000000"/>
-                <w:sz w:val="20"/>
-                <w:szCs w:val="20"/>
-                <w:lang w:val="en-US" w:eastAsia="zh-CN"/>
-              </w:rPr>
-            </w:pPr>
-            <w:r>
-              <w:rPr>
-                <w:rFonts w:hint="default" w:ascii="Arial" w:hAnsi="Arial" w:eastAsia="Arial" w:cs="Arial"/>
-                <w:b/>
-                <w:color w:val="000000"/>
-                <w:sz w:val="20"/>
-                <w:szCs w:val="20"/>
-                <w:lang w:val="en-US" w:eastAsia="zh-CN"/>
-              </w:rPr>
-              <w:t>Software Tools –</w:t>
-            </w:r>
-            <w:r>
-              <w:rPr>
-                <w:rFonts w:hint="default" w:ascii="Arial" w:hAnsi="Arial" w:eastAsia="Arial" w:cs="Arial"/>
-                <w:b w:val="0"/>
-                <w:bCs/>
-                <w:color w:val="000000"/>
-                <w:sz w:val="20"/>
-                <w:szCs w:val="20"/>
-                <w:lang w:val="en-US" w:eastAsia="zh-CN"/>
-              </w:rPr>
-              <w:t xml:space="preserve"> GDB, Valgrind, Code Composer Studio,PlatformIO, Yocto Build System, CVE-bin-tool, UUU Tool, OpenSSL</w:t>
-            </w:r>
-          </w:p>
-          <w:p>
-            <w:pPr>
-              <w:pStyle w:val="48"/>
-              <w:numPr>
-                <w:ilvl w:val="0"/>
-                <w:numId w:val="1"/>
-              </w:numPr>
-              <w:spacing w:after="60" w:line="360" w:lineRule="auto"/>
-              <w:ind w:left="420" w:leftChars="0" w:hanging="420" w:firstLineChars="0"/>
-              <w:rPr>
-                <w:rFonts w:hint="default" w:ascii="Arial" w:hAnsi="Arial" w:eastAsia="Arial" w:cs="Arial"/>
-                <w:b/>
-                <w:color w:val="000000"/>
-                <w:sz w:val="20"/>
-                <w:szCs w:val="20"/>
-                <w:lang w:val="en-US" w:eastAsia="zh-CN"/>
-              </w:rPr>
-            </w:pPr>
-            <w:r>
-              <w:rPr>
-                <w:rFonts w:hint="default" w:ascii="Arial" w:hAnsi="Arial" w:eastAsia="Arial" w:cs="Arial"/>
-                <w:b/>
-                <w:color w:val="000000"/>
-                <w:sz w:val="20"/>
-                <w:szCs w:val="20"/>
-                <w:lang w:val="en-US" w:eastAsia="zh-CN"/>
-              </w:rPr>
-              <w:t xml:space="preserve">Microcontrollers / Processors – </w:t>
-            </w:r>
-            <w:r>
-              <w:rPr>
-                <w:rFonts w:hint="default" w:ascii="Arial" w:hAnsi="Arial" w:eastAsia="Arial" w:cs="Arial"/>
-                <w:b w:val="0"/>
-                <w:bCs/>
-                <w:color w:val="000000"/>
-                <w:sz w:val="20"/>
-                <w:szCs w:val="20"/>
-                <w:lang w:val="en-US" w:eastAsia="zh-CN"/>
-              </w:rPr>
-              <w:t>TI AM437x, NXP i.MX8MM, STM32MP157, ESP32, Qualcomm IPQ5018</w:t>
-            </w:r>
-          </w:p>
-          <w:p>
-            <w:pPr>
-              <w:pStyle w:val="48"/>
-              <w:numPr>
-                <w:ilvl w:val="0"/>
-                <w:numId w:val="1"/>
-              </w:numPr>
-              <w:spacing w:after="60" w:line="360" w:lineRule="auto"/>
-              <w:ind w:left="420" w:leftChars="0" w:hanging="420" w:firstLineChars="0"/>
-              <w:rPr>
-                <w:rFonts w:hint="default" w:ascii="Arial" w:hAnsi="Arial" w:eastAsia="Arial" w:cs="Arial"/>
-                <w:b/>
-                <w:color w:val="000000"/>
-                <w:sz w:val="20"/>
-                <w:szCs w:val="20"/>
-                <w:lang w:val="en-US" w:eastAsia="zh-CN"/>
-              </w:rPr>
-            </w:pPr>
-            <w:r>
-              <w:rPr>
-                <w:rFonts w:hint="default" w:ascii="Arial" w:hAnsi="Arial" w:eastAsia="Arial" w:cs="Arial"/>
-                <w:b/>
-                <w:color w:val="000000"/>
-                <w:sz w:val="20"/>
-                <w:szCs w:val="20"/>
-                <w:lang w:val="en-US" w:eastAsia="zh-CN"/>
-              </w:rPr>
-              <w:t xml:space="preserve">Networking – </w:t>
-            </w:r>
-            <w:r>
-              <w:rPr>
-                <w:rFonts w:hint="default" w:ascii="Arial" w:hAnsi="Arial" w:eastAsia="Arial" w:cs="Arial"/>
-                <w:b w:val="0"/>
-                <w:bCs/>
-                <w:color w:val="000000"/>
-                <w:sz w:val="20"/>
-                <w:szCs w:val="20"/>
-                <w:lang w:val="en-US" w:eastAsia="zh-CN"/>
-              </w:rPr>
-              <w:t>TCP/IP, UDP, Modbus TCP, DHCP, SNTP, RSTP, VLAN, NAT, Socket Programming</w:t>
-            </w:r>
-          </w:p>
-          <w:p>
-            <w:pPr>
-              <w:pStyle w:val="48"/>
-              <w:numPr>
-                <w:ilvl w:val="0"/>
-                <w:numId w:val="1"/>
-              </w:numPr>
-              <w:spacing w:after="60" w:line="360" w:lineRule="auto"/>
-              <w:ind w:left="420" w:leftChars="0" w:hanging="420" w:firstLineChars="0"/>
-              <w:rPr>
-                <w:rFonts w:hint="default" w:ascii="Arial" w:hAnsi="Arial" w:eastAsia="Arial" w:cs="Arial"/>
-                <w:b/>
-                <w:color w:val="000000"/>
-                <w:sz w:val="20"/>
-                <w:szCs w:val="20"/>
-                <w:lang w:val="en-US" w:eastAsia="zh-CN"/>
-              </w:rPr>
-            </w:pPr>
-            <w:r>
-              <w:rPr>
-                <w:rFonts w:hint="default" w:ascii="Arial" w:hAnsi="Arial" w:eastAsia="Arial" w:cs="Arial"/>
-                <w:b/>
-                <w:color w:val="000000"/>
-                <w:sz w:val="20"/>
-                <w:szCs w:val="20"/>
-                <w:lang w:val="en-US" w:eastAsia="zh-CN"/>
-              </w:rPr>
-              <w:t xml:space="preserve">Protocols &amp; Interfaces – </w:t>
-            </w:r>
-            <w:r>
-              <w:rPr>
-                <w:rFonts w:hint="default" w:ascii="Arial" w:hAnsi="Arial" w:eastAsia="Arial" w:cs="Arial"/>
-                <w:b w:val="0"/>
-                <w:bCs/>
-                <w:color w:val="000000"/>
-                <w:sz w:val="20"/>
-                <w:szCs w:val="20"/>
-                <w:lang w:val="en-US" w:eastAsia="zh-CN"/>
-              </w:rPr>
-              <w:t>I2C, SPI, UART, CAN 2.0B, BLE, Wi-Fi, I2S, GPIO, EEPROM</w:t>
-            </w:r>
-          </w:p>
-          <w:p>
-            <w:pPr>
-              <w:pStyle w:val="48"/>
-              <w:numPr>
-                <w:ilvl w:val="0"/>
-                <w:numId w:val="1"/>
-              </w:numPr>
-              <w:spacing w:after="60" w:line="360" w:lineRule="auto"/>
-              <w:ind w:left="420" w:leftChars="0" w:hanging="420" w:firstLineChars="0"/>
-              <w:rPr>
-                <w:rFonts w:hint="default" w:ascii="Arial" w:hAnsi="Arial" w:eastAsia="Arial" w:cs="Arial"/>
-                <w:b/>
-                <w:color w:val="000000"/>
-                <w:sz w:val="20"/>
-                <w:szCs w:val="20"/>
-                <w:lang w:val="en-US" w:eastAsia="zh-CN"/>
-              </w:rPr>
-            </w:pPr>
-            <w:r>
-              <w:rPr>
-                <w:rFonts w:hint="default" w:ascii="Arial" w:hAnsi="Arial" w:eastAsia="Arial" w:cs="Arial"/>
-                <w:b/>
-                <w:color w:val="000000"/>
-                <w:sz w:val="20"/>
-                <w:szCs w:val="20"/>
-                <w:lang w:val="en-US" w:eastAsia="zh-CN"/>
-              </w:rPr>
-              <w:t xml:space="preserve">Embedded Concepts – </w:t>
-            </w:r>
-            <w:r>
-              <w:rPr>
-                <w:rFonts w:hint="default" w:ascii="Arial" w:hAnsi="Arial" w:eastAsia="Arial" w:cs="Arial"/>
-                <w:b w:val="0"/>
-                <w:bCs/>
-                <w:color w:val="000000"/>
-                <w:sz w:val="20"/>
-                <w:szCs w:val="20"/>
-                <w:lang w:val="en-US" w:eastAsia="zh-CN"/>
-              </w:rPr>
-              <w:t>Bootloader (U-Boot), Device Drivers, Kernel Modules, Device Tree, Dual RootFS, SWUpdate, System Daemons, Multithreading (pThreads), IPC</w:t>
-            </w:r>
-          </w:p>
-          <w:p>
-            <w:pPr>
-              <w:pStyle w:val="48"/>
-              <w:numPr>
-                <w:ilvl w:val="0"/>
-                <w:numId w:val="1"/>
-              </w:numPr>
-              <w:spacing w:after="60" w:line="360" w:lineRule="auto"/>
-              <w:ind w:left="420" w:leftChars="0" w:hanging="420" w:firstLineChars="0"/>
-              <w:rPr>
-                <w:rFonts w:hint="default" w:ascii="Arial" w:hAnsi="Arial" w:eastAsia="Arial" w:cs="Arial"/>
-                <w:b w:val="0"/>
-                <w:bCs/>
-                <w:color w:val="000000"/>
-                <w:sz w:val="20"/>
-                <w:szCs w:val="20"/>
-                <w:lang w:val="en-US" w:eastAsia="zh-CN"/>
-              </w:rPr>
-            </w:pPr>
-            <w:r>
-              <w:rPr>
-                <w:rFonts w:hint="default" w:ascii="Arial" w:hAnsi="Arial" w:eastAsia="Arial" w:cs="Arial"/>
-                <w:b/>
-                <w:color w:val="000000"/>
-                <w:sz w:val="20"/>
-                <w:szCs w:val="20"/>
-                <w:lang w:val="en-US" w:eastAsia="zh-CN"/>
-              </w:rPr>
-              <w:t>Sensors &amp; Peripherals –</w:t>
-            </w:r>
-            <w:r>
-              <w:rPr>
-                <w:rFonts w:hint="default" w:ascii="Arial" w:hAnsi="Arial" w:eastAsia="Arial" w:cs="Arial"/>
-                <w:b w:val="0"/>
-                <w:bCs/>
-                <w:color w:val="000000"/>
-                <w:sz w:val="20"/>
-                <w:szCs w:val="20"/>
-                <w:lang w:val="en-US" w:eastAsia="zh-CN"/>
-              </w:rPr>
-              <w:t xml:space="preserve"> BME680 (Air Quality), Oxygen Sensor, HX711 (Weight), Microphone, Audio Codec, LEDs</w:t>
-            </w:r>
-          </w:p>
-          <w:p>
-            <w:pPr>
-              <w:pStyle w:val="48"/>
-              <w:numPr>
-                <w:ilvl w:val="0"/>
-                <w:numId w:val="1"/>
-              </w:numPr>
-              <w:spacing w:after="60" w:line="360" w:lineRule="auto"/>
-              <w:ind w:left="420" w:leftChars="0" w:hanging="420" w:firstLineChars="0"/>
-              <w:rPr>
-                <w:rFonts w:ascii="Arial" w:hAnsi="Arial" w:eastAsia="Arial" w:cs="Arial"/>
-                <w:b/>
-                <w:sz w:val="20"/>
-                <w:szCs w:val="20"/>
-              </w:rPr>
-            </w:pPr>
-            <w:r>
-              <w:rPr>
-                <w:rFonts w:hint="default" w:ascii="Arial" w:hAnsi="Arial" w:eastAsia="Arial" w:cs="Arial"/>
-                <w:b/>
-                <w:color w:val="000000"/>
-                <w:sz w:val="20"/>
-                <w:szCs w:val="20"/>
-                <w:lang w:val="en-US" w:eastAsia="zh-CN"/>
-              </w:rPr>
-              <w:t>Security &amp; Encryption –</w:t>
-            </w:r>
-            <w:r>
-              <w:rPr>
-                <w:rFonts w:hint="default" w:ascii="Arial" w:hAnsi="Arial" w:eastAsia="Arial" w:cs="Arial"/>
-                <w:b w:val="0"/>
-                <w:bCs/>
-                <w:color w:val="000000"/>
-                <w:sz w:val="20"/>
-                <w:szCs w:val="20"/>
-                <w:lang w:val="en-US" w:eastAsia="zh-CN"/>
-              </w:rPr>
-              <w:t xml:space="preserve"> TLS, RSA, AES, HMAC, CVE Patching</w:t>
-            </w:r>
           </w:p>
         </w:tc>
       </w:tr>
@@ -7369,7 +6954,7 @@
         </w:tblPrEx>
         <w:tc>
           <w:tcPr>
-            <w:tcW w:w="2234" w:type="dxa"/>
+            <w:tcW w:w="2248" w:type="dxa"/>
             <w:tcBorders>
               <w:top w:val="single" w:color="000001" w:sz="4" w:space="0"/>
               <w:left w:val="single" w:color="000001" w:sz="4" w:space="0"/>
@@ -7381,25 +6966,11 @@
               <w:left w:w="108" w:type="dxa"/>
             </w:tcMar>
           </w:tcPr>
-          <w:p>
-            <w:pPr>
-              <w:pStyle w:val="48"/>
-              <w:spacing w:line="360" w:lineRule="auto"/>
-              <w:rPr>
-                <w:b/>
-              </w:rPr>
-            </w:pPr>
-            <w:r>
-              <w:rPr>
-                <w:b/>
-              </w:rPr>
-              <w:t xml:space="preserve">Academic </w:t>
-            </w:r>
-          </w:p>
+          <w:p/>
         </w:tc>
         <w:tc>
           <w:tcPr>
-            <w:tcW w:w="7008" w:type="dxa"/>
+            <w:tcW w:w="6994" w:type="dxa"/>
             <w:tcBorders>
               <w:top w:val="single" w:color="000001" w:sz="4" w:space="0"/>
               <w:left w:val="single" w:color="000001" w:sz="4" w:space="0"/>
@@ -7413,40 +6984,2496 @@
           </w:tcPr>
           <w:p>
             <w:pPr>
-              <w:pStyle w:val="7"/>
-              <w:keepNext w:val="0"/>
-              <w:keepLines w:val="0"/>
-              <w:widowControl/>
-              <w:numPr>
-                <w:ilvl w:val="0"/>
-                <w:numId w:val="1"/>
-              </w:numPr>
-              <w:suppressLineNumbers w:val="0"/>
+              <w:pStyle w:val="48"/>
+              <w:numPr>
+                <w:ilvl w:val="0"/>
+                <w:numId w:val="0"/>
+              </w:numPr>
+              <w:spacing w:after="60" w:line="360" w:lineRule="auto"/>
+              <w:rPr>
+                <w:rFonts w:hint="default" w:ascii="Arial" w:hAnsi="Arial" w:eastAsia="Arial" w:cs="Arial"/>
+                <w:b w:val="0"/>
+                <w:bCs/>
+                <w:sz w:val="20"/>
+                <w:szCs w:val="20"/>
+                <w:lang w:val="en-US" w:eastAsia="zh-CN"/>
+              </w:rPr>
+            </w:pPr>
+            <w:r>
+              <w:rPr>
+                <w:rFonts w:hint="default" w:ascii="Arial" w:hAnsi="Arial" w:eastAsia="Arial" w:cs="Arial"/>
+                <w:b/>
+                <w:bCs w:val="0"/>
+                <w:sz w:val="20"/>
+                <w:szCs w:val="20"/>
+                <w:lang w:val="en-US" w:eastAsia="zh-CN"/>
+              </w:rPr>
+              <w:t>P</w:t>
+            </w:r>
+            <w:r>
+              <w:rPr>
+                <w:rFonts w:hint="default" w:ascii="Arial" w:hAnsi="Arial" w:eastAsia="Arial" w:cs="Arial"/>
+                <w:b/>
+                <w:bCs w:val="0"/>
+                <w:sz w:val="20"/>
+                <w:szCs w:val="20"/>
+                <w:lang w:val="en-IN" w:eastAsia="zh-CN"/>
+              </w:rPr>
+              <w:t>roject 8</w:t>
+            </w:r>
+            <w:r>
+              <w:rPr>
+                <w:rFonts w:hint="default" w:ascii="Arial" w:hAnsi="Arial" w:eastAsia="Arial" w:cs="Arial"/>
+                <w:b/>
+                <w:bCs w:val="0"/>
+                <w:sz w:val="20"/>
+                <w:szCs w:val="20"/>
+                <w:lang w:val="en-US" w:eastAsia="zh-CN"/>
+              </w:rPr>
+              <w:t>:</w:t>
+            </w:r>
+            <w:r>
+              <w:rPr>
+                <w:rFonts w:hint="default" w:ascii="Arial" w:hAnsi="Arial" w:eastAsia="Arial" w:cs="Arial"/>
+                <w:b w:val="0"/>
+                <w:bCs/>
+                <w:sz w:val="20"/>
+                <w:szCs w:val="20"/>
+                <w:lang w:val="en-US" w:eastAsia="zh-CN"/>
+              </w:rPr>
+              <w:t xml:space="preserve"> Industrial Automation Unit</w:t>
+            </w:r>
+          </w:p>
+          <w:p>
+            <w:pPr>
+              <w:pStyle w:val="48"/>
+              <w:numPr>
+                <w:ilvl w:val="0"/>
+                <w:numId w:val="0"/>
+              </w:numPr>
+              <w:spacing w:after="60" w:line="360" w:lineRule="auto"/>
+              <w:rPr>
+                <w:rFonts w:hint="default" w:ascii="Arial" w:hAnsi="Arial" w:eastAsia="Arial" w:cs="Arial"/>
+                <w:b w:val="0"/>
+                <w:bCs/>
+                <w:sz w:val="20"/>
+                <w:szCs w:val="20"/>
+                <w:lang w:val="en-US" w:eastAsia="zh-CN"/>
+              </w:rPr>
+            </w:pPr>
+            <w:r>
+              <w:rPr>
+                <w:rFonts w:hint="default" w:ascii="Arial" w:hAnsi="Arial" w:eastAsia="Arial" w:cs="Arial"/>
+                <w:b/>
+                <w:bCs w:val="0"/>
+                <w:sz w:val="20"/>
+                <w:szCs w:val="20"/>
+                <w:lang w:val="en-US" w:eastAsia="zh-CN"/>
+              </w:rPr>
+              <w:t>Platform:</w:t>
+            </w:r>
+            <w:r>
+              <w:rPr>
+                <w:rFonts w:hint="default" w:ascii="Arial" w:hAnsi="Arial" w:eastAsia="Arial" w:cs="Arial"/>
+                <w:b w:val="0"/>
+                <w:bCs/>
+                <w:sz w:val="20"/>
+                <w:szCs w:val="20"/>
+                <w:lang w:val="en-US" w:eastAsia="zh-CN"/>
+              </w:rPr>
+              <w:t xml:space="preserve"> NXP i.MX93 Processor</w:t>
+            </w:r>
+          </w:p>
+          <w:p>
+            <w:pPr>
+              <w:pStyle w:val="48"/>
+              <w:numPr>
+                <w:ilvl w:val="0"/>
+                <w:numId w:val="0"/>
+              </w:numPr>
+              <w:spacing w:after="60" w:line="360" w:lineRule="auto"/>
+              <w:rPr>
+                <w:rFonts w:hint="default" w:ascii="Arial" w:hAnsi="Arial" w:eastAsia="Arial" w:cs="Arial"/>
+                <w:b w:val="0"/>
+                <w:bCs/>
+                <w:sz w:val="20"/>
+                <w:szCs w:val="20"/>
+                <w:lang w:val="en-US" w:eastAsia="zh-CN"/>
+              </w:rPr>
+            </w:pPr>
+            <w:r>
+              <w:rPr>
+                <w:rFonts w:hint="default" w:ascii="Arial" w:hAnsi="Arial" w:eastAsia="Arial" w:cs="Arial"/>
+                <w:b/>
+                <w:bCs w:val="0"/>
+                <w:sz w:val="20"/>
+                <w:szCs w:val="20"/>
+                <w:lang w:val="en-US" w:eastAsia="zh-CN"/>
+              </w:rPr>
+              <w:t>Bootloader</w:t>
+            </w:r>
+            <w:r>
+              <w:rPr>
+                <w:rFonts w:hint="default" w:ascii="Arial" w:hAnsi="Arial" w:eastAsia="Arial" w:cs="Arial"/>
+                <w:b w:val="0"/>
+                <w:bCs/>
+                <w:sz w:val="20"/>
+                <w:szCs w:val="20"/>
+                <w:lang w:val="en-US" w:eastAsia="zh-CN"/>
+              </w:rPr>
+              <w:t>: U-Boot</w:t>
+            </w:r>
+          </w:p>
+          <w:p>
+            <w:pPr>
+              <w:pStyle w:val="48"/>
+              <w:numPr>
+                <w:ilvl w:val="0"/>
+                <w:numId w:val="0"/>
+              </w:numPr>
+              <w:spacing w:after="60" w:line="360" w:lineRule="auto"/>
+              <w:rPr>
+                <w:rFonts w:hint="default" w:ascii="Arial" w:hAnsi="Arial" w:eastAsia="Arial" w:cs="Arial"/>
+                <w:b w:val="0"/>
+                <w:bCs/>
+                <w:sz w:val="20"/>
+                <w:szCs w:val="20"/>
+                <w:lang w:val="en-US" w:eastAsia="zh-CN"/>
+              </w:rPr>
+            </w:pPr>
+            <w:r>
+              <w:rPr>
+                <w:rFonts w:hint="default" w:ascii="Arial" w:hAnsi="Arial" w:eastAsia="Arial" w:cs="Arial"/>
+                <w:b/>
+                <w:bCs w:val="0"/>
+                <w:sz w:val="20"/>
+                <w:szCs w:val="20"/>
+                <w:lang w:val="en-US" w:eastAsia="zh-CN"/>
+              </w:rPr>
+              <w:t>Operating System:</w:t>
+            </w:r>
+            <w:r>
+              <w:rPr>
+                <w:rFonts w:hint="default" w:ascii="Arial" w:hAnsi="Arial" w:eastAsia="Arial" w:cs="Arial"/>
+                <w:b w:val="0"/>
+                <w:bCs/>
+                <w:sz w:val="20"/>
+                <w:szCs w:val="20"/>
+                <w:lang w:val="en-US" w:eastAsia="zh-CN"/>
+              </w:rPr>
+              <w:t xml:space="preserve"> Embedded Linux (Yocto Project)</w:t>
+            </w:r>
+          </w:p>
+          <w:p>
+            <w:pPr>
+              <w:pStyle w:val="48"/>
+              <w:numPr>
+                <w:ilvl w:val="0"/>
+                <w:numId w:val="0"/>
+              </w:numPr>
+              <w:spacing w:after="60" w:line="360" w:lineRule="auto"/>
+              <w:rPr>
+                <w:rFonts w:hint="default" w:ascii="Arial" w:hAnsi="Arial" w:eastAsia="Arial" w:cs="Arial"/>
+                <w:b w:val="0"/>
+                <w:bCs/>
+                <w:sz w:val="20"/>
+                <w:szCs w:val="20"/>
+                <w:lang w:val="en-US" w:eastAsia="zh-CN"/>
+              </w:rPr>
+            </w:pPr>
+            <w:r>
+              <w:rPr>
+                <w:rFonts w:hint="default" w:ascii="Arial" w:hAnsi="Arial" w:eastAsia="Arial" w:cs="Arial"/>
+                <w:b w:val="0"/>
+                <w:bCs/>
+                <w:sz w:val="20"/>
+                <w:szCs w:val="20"/>
+                <w:lang w:val="en-US" w:eastAsia="zh-CN"/>
+              </w:rPr>
+              <w:t xml:space="preserve"> </w:t>
+            </w:r>
+            <w:r>
+              <w:rPr>
+                <w:rFonts w:hint="default" w:ascii="Arial" w:hAnsi="Arial" w:eastAsia="Arial" w:cs="Arial"/>
+                <w:b/>
+                <w:bCs w:val="0"/>
+                <w:sz w:val="20"/>
+                <w:szCs w:val="20"/>
+                <w:lang w:val="en-US" w:eastAsia="zh-CN"/>
+              </w:rPr>
+              <w:t>NPU</w:t>
+            </w:r>
+            <w:r>
+              <w:rPr>
+                <w:rFonts w:hint="default" w:ascii="Arial" w:hAnsi="Arial" w:eastAsia="Arial" w:cs="Arial"/>
+                <w:b w:val="0"/>
+                <w:bCs/>
+                <w:sz w:val="20"/>
+                <w:szCs w:val="20"/>
+                <w:lang w:val="en-US" w:eastAsia="zh-CN"/>
+              </w:rPr>
+              <w:t>: Arm Ethos-U65 MicroNPU</w:t>
+            </w:r>
+          </w:p>
+          <w:p>
+            <w:pPr>
+              <w:pStyle w:val="48"/>
+              <w:numPr>
+                <w:ilvl w:val="0"/>
+                <w:numId w:val="0"/>
+              </w:numPr>
+              <w:spacing w:after="60" w:line="360" w:lineRule="auto"/>
+              <w:rPr>
+                <w:rFonts w:hint="default" w:ascii="Arial" w:hAnsi="Arial" w:eastAsia="Arial" w:cs="Arial"/>
+                <w:b/>
+                <w:bCs w:val="0"/>
+                <w:sz w:val="20"/>
+                <w:szCs w:val="20"/>
+                <w:lang w:val="en-US" w:eastAsia="zh-CN"/>
+              </w:rPr>
+            </w:pPr>
+            <w:r>
+              <w:rPr>
+                <w:rFonts w:hint="default" w:ascii="Arial" w:hAnsi="Arial" w:eastAsia="Arial" w:cs="Arial"/>
+                <w:b/>
+                <w:bCs w:val="0"/>
+                <w:sz w:val="20"/>
+                <w:szCs w:val="20"/>
+                <w:lang w:val="en-US" w:eastAsia="zh-CN"/>
+              </w:rPr>
+              <w:t>Roles &amp; Expertise:</w:t>
+            </w:r>
+          </w:p>
+          <w:p>
+            <w:pPr>
+              <w:pStyle w:val="48"/>
+              <w:numPr>
+                <w:ilvl w:val="0"/>
+                <w:numId w:val="0"/>
+              </w:numPr>
+              <w:spacing w:after="60" w:line="360" w:lineRule="auto"/>
+              <w:rPr>
+                <w:rFonts w:hint="default" w:ascii="Arial" w:hAnsi="Arial" w:eastAsia="Arial" w:cs="Arial"/>
+                <w:b/>
+                <w:bCs w:val="0"/>
+                <w:sz w:val="20"/>
+                <w:szCs w:val="20"/>
+                <w:lang w:val="en-US" w:eastAsia="zh-CN"/>
+              </w:rPr>
+            </w:pPr>
+            <w:r>
+              <w:rPr>
+                <w:rFonts w:hint="default" w:ascii="Arial" w:hAnsi="Arial" w:eastAsia="Arial" w:cs="Arial"/>
+                <w:b/>
+                <w:bCs w:val="0"/>
+                <w:sz w:val="20"/>
+                <w:szCs w:val="20"/>
+                <w:lang w:val="en-US" w:eastAsia="zh-CN"/>
+              </w:rPr>
+              <w:t>Board Support &amp; OS Development</w:t>
+            </w:r>
+          </w:p>
+          <w:p>
+            <w:pPr>
+              <w:pStyle w:val="48"/>
+              <w:numPr>
+                <w:ilvl w:val="0"/>
+                <w:numId w:val="2"/>
+              </w:numPr>
+              <w:spacing w:after="60" w:line="360" w:lineRule="auto"/>
+              <w:ind w:left="420" w:leftChars="0" w:hanging="420" w:firstLineChars="0"/>
+              <w:rPr>
+                <w:rFonts w:hint="default" w:ascii="Arial" w:hAnsi="Arial" w:eastAsia="Arial" w:cs="Arial"/>
+                <w:b w:val="0"/>
+                <w:bCs/>
+                <w:sz w:val="20"/>
+                <w:szCs w:val="20"/>
+                <w:lang w:val="en-US" w:eastAsia="zh-CN"/>
+              </w:rPr>
+            </w:pPr>
+            <w:r>
+              <w:rPr>
+                <w:rFonts w:hint="default" w:ascii="Arial" w:hAnsi="Arial" w:eastAsia="Arial" w:cs="Arial"/>
+                <w:b w:val="0"/>
+                <w:bCs/>
+                <w:sz w:val="20"/>
+                <w:szCs w:val="20"/>
+                <w:lang w:val="en-US" w:eastAsia="zh-CN"/>
+              </w:rPr>
+              <w:t>Ported the Yocto BSP to custom hardware based on the i.MX93 SoC.</w:t>
+            </w:r>
+          </w:p>
+          <w:p>
+            <w:pPr>
+              <w:pStyle w:val="48"/>
+              <w:numPr>
+                <w:ilvl w:val="0"/>
+                <w:numId w:val="2"/>
+              </w:numPr>
+              <w:spacing w:after="60" w:line="360" w:lineRule="auto"/>
+              <w:ind w:left="420" w:leftChars="0" w:hanging="420" w:firstLineChars="0"/>
+              <w:rPr>
+                <w:rFonts w:hint="default" w:ascii="Arial" w:hAnsi="Arial" w:eastAsia="Arial" w:cs="Arial"/>
+                <w:b w:val="0"/>
+                <w:bCs/>
+                <w:sz w:val="20"/>
+                <w:szCs w:val="20"/>
+                <w:lang w:val="en-US" w:eastAsia="zh-CN"/>
+              </w:rPr>
+            </w:pPr>
+            <w:r>
+              <w:rPr>
+                <w:rFonts w:hint="default" w:ascii="Arial" w:hAnsi="Arial" w:eastAsia="Arial" w:cs="Arial"/>
+                <w:b w:val="0"/>
+                <w:bCs/>
+                <w:sz w:val="20"/>
+                <w:szCs w:val="20"/>
+                <w:lang w:val="en-US" w:eastAsia="zh-CN"/>
+              </w:rPr>
+              <w:t>Developed and customized Linux Kernel and U-Boot for the board.</w:t>
+            </w:r>
+          </w:p>
+          <w:p>
+            <w:pPr>
+              <w:pStyle w:val="48"/>
+              <w:numPr>
+                <w:ilvl w:val="0"/>
+                <w:numId w:val="2"/>
+              </w:numPr>
+              <w:spacing w:after="60" w:line="360" w:lineRule="auto"/>
+              <w:ind w:left="420" w:leftChars="0" w:hanging="420" w:firstLineChars="0"/>
+              <w:rPr>
+                <w:rFonts w:hint="default" w:ascii="Arial" w:hAnsi="Arial" w:eastAsia="Arial" w:cs="Arial"/>
+                <w:b w:val="0"/>
+                <w:bCs/>
+                <w:sz w:val="20"/>
+                <w:szCs w:val="20"/>
+                <w:lang w:val="en-US" w:eastAsia="zh-CN"/>
+              </w:rPr>
+            </w:pPr>
+            <w:r>
+              <w:rPr>
+                <w:rFonts w:hint="default" w:ascii="Arial" w:hAnsi="Arial" w:eastAsia="Arial" w:cs="Arial"/>
+                <w:b w:val="0"/>
+                <w:bCs/>
+                <w:sz w:val="20"/>
+                <w:szCs w:val="20"/>
+                <w:lang w:val="en-US" w:eastAsia="zh-CN"/>
+              </w:rPr>
+              <w:t>Created and maintained a custom Yocto meta-layer integrated into the SDK and CI/CD build pipeline.</w:t>
+            </w:r>
+          </w:p>
+          <w:p>
+            <w:pPr>
+              <w:pStyle w:val="48"/>
+              <w:numPr>
+                <w:ilvl w:val="0"/>
+                <w:numId w:val="0"/>
+              </w:numPr>
+              <w:spacing w:after="60" w:line="360" w:lineRule="auto"/>
+              <w:rPr>
+                <w:rFonts w:hint="default" w:ascii="Arial" w:hAnsi="Arial" w:eastAsia="Arial" w:cs="Arial"/>
+                <w:b w:val="0"/>
+                <w:bCs/>
+                <w:sz w:val="20"/>
+                <w:szCs w:val="20"/>
+                <w:lang w:val="en-US" w:eastAsia="zh-CN"/>
+              </w:rPr>
+            </w:pPr>
+            <w:r>
+              <w:rPr>
+                <w:rFonts w:hint="default" w:ascii="Arial" w:hAnsi="Arial" w:eastAsia="Arial" w:cs="Arial"/>
+                <w:b w:val="0"/>
+                <w:bCs/>
+                <w:sz w:val="20"/>
+                <w:szCs w:val="20"/>
+                <w:lang w:val="en-US" w:eastAsia="zh-CN"/>
+              </w:rPr>
+              <w:t xml:space="preserve"> </w:t>
+            </w:r>
+            <w:r>
+              <w:rPr>
+                <w:rFonts w:hint="default" w:ascii="Arial" w:hAnsi="Arial" w:eastAsia="Arial" w:cs="Arial"/>
+                <w:b/>
+                <w:bCs w:val="0"/>
+                <w:sz w:val="20"/>
+                <w:szCs w:val="20"/>
+                <w:lang w:val="en-US" w:eastAsia="zh-CN"/>
+              </w:rPr>
+              <w:t>Display and GUI</w:t>
+            </w:r>
+          </w:p>
+          <w:p>
+            <w:pPr>
+              <w:pStyle w:val="48"/>
+              <w:numPr>
+                <w:ilvl w:val="0"/>
+                <w:numId w:val="2"/>
+              </w:numPr>
+              <w:spacing w:after="60" w:line="360" w:lineRule="auto"/>
+              <w:ind w:left="420" w:leftChars="0" w:hanging="420" w:firstLineChars="0"/>
+              <w:rPr>
+                <w:rFonts w:hint="default" w:ascii="Arial" w:hAnsi="Arial" w:eastAsia="Arial" w:cs="Arial"/>
+                <w:b w:val="0"/>
+                <w:bCs/>
+                <w:sz w:val="20"/>
+                <w:szCs w:val="20"/>
+                <w:lang w:val="en-US" w:eastAsia="zh-CN"/>
+              </w:rPr>
+            </w:pPr>
+            <w:r>
+              <w:rPr>
+                <w:rFonts w:hint="default" w:ascii="Arial" w:hAnsi="Arial" w:eastAsia="Arial" w:cs="Arial"/>
+                <w:b w:val="0"/>
+                <w:bCs/>
+                <w:sz w:val="20"/>
+                <w:szCs w:val="20"/>
+                <w:lang w:val="en-US" w:eastAsia="zh-CN"/>
+              </w:rPr>
+              <w:t>Configured SPI Display to auto-initialize on boot and show system IP address.</w:t>
+            </w:r>
+          </w:p>
+          <w:p>
+            <w:pPr>
+              <w:pStyle w:val="48"/>
+              <w:numPr>
+                <w:ilvl w:val="0"/>
+                <w:numId w:val="2"/>
+              </w:numPr>
+              <w:spacing w:after="60" w:line="360" w:lineRule="auto"/>
+              <w:ind w:left="420" w:leftChars="0" w:hanging="420" w:firstLineChars="0"/>
+              <w:rPr>
+                <w:rFonts w:hint="default" w:ascii="Arial" w:hAnsi="Arial" w:eastAsia="Arial" w:cs="Arial"/>
+                <w:b w:val="0"/>
+                <w:bCs/>
+                <w:sz w:val="20"/>
+                <w:szCs w:val="20"/>
+                <w:lang w:val="en-US" w:eastAsia="zh-CN"/>
+              </w:rPr>
+            </w:pPr>
+            <w:r>
+              <w:rPr>
+                <w:rFonts w:hint="default" w:ascii="Arial" w:hAnsi="Arial" w:eastAsia="Arial" w:cs="Arial"/>
+                <w:b w:val="0"/>
+                <w:bCs/>
+                <w:sz w:val="20"/>
+                <w:szCs w:val="20"/>
+                <w:lang w:val="en-US" w:eastAsia="zh-CN"/>
+              </w:rPr>
+              <w:t>Integrated MIPI-DSI display panel support.</w:t>
+            </w:r>
+          </w:p>
+          <w:p>
+            <w:pPr>
+              <w:pStyle w:val="48"/>
+              <w:numPr>
+                <w:ilvl w:val="0"/>
+                <w:numId w:val="2"/>
+              </w:numPr>
+              <w:spacing w:after="60" w:line="360" w:lineRule="auto"/>
+              <w:ind w:left="420" w:leftChars="0" w:hanging="420" w:firstLineChars="0"/>
+              <w:rPr>
+                <w:rFonts w:hint="default" w:ascii="Arial" w:hAnsi="Arial" w:eastAsia="Arial" w:cs="Arial"/>
+                <w:b w:val="0"/>
+                <w:bCs/>
+                <w:sz w:val="20"/>
+                <w:szCs w:val="20"/>
+                <w:lang w:val="en-US" w:eastAsia="zh-CN"/>
+              </w:rPr>
+            </w:pPr>
+            <w:r>
+              <w:rPr>
+                <w:rFonts w:hint="default" w:ascii="Arial" w:hAnsi="Arial" w:eastAsia="Arial" w:cs="Arial"/>
+                <w:b w:val="0"/>
+                <w:bCs/>
+                <w:sz w:val="20"/>
+                <w:szCs w:val="20"/>
+                <w:lang w:val="en-US" w:eastAsia="zh-CN"/>
+              </w:rPr>
+              <w:t>Enabled QT, RDP, and GUI Guider for graphical HMI and remote desktop control.</w:t>
+            </w:r>
+          </w:p>
+          <w:p>
+            <w:pPr>
+              <w:pStyle w:val="48"/>
+              <w:numPr>
+                <w:ilvl w:val="0"/>
+                <w:numId w:val="0"/>
+              </w:numPr>
+              <w:spacing w:after="60" w:line="360" w:lineRule="auto"/>
+              <w:rPr>
+                <w:rFonts w:hint="default" w:ascii="Arial" w:hAnsi="Arial" w:eastAsia="Arial" w:cs="Arial"/>
+                <w:b/>
+                <w:bCs w:val="0"/>
+                <w:sz w:val="20"/>
+                <w:szCs w:val="20"/>
+                <w:lang w:val="en-US" w:eastAsia="zh-CN"/>
+              </w:rPr>
+            </w:pPr>
+            <w:r>
+              <w:rPr>
+                <w:rFonts w:hint="default" w:ascii="Arial" w:hAnsi="Arial" w:eastAsia="Arial" w:cs="Arial"/>
+                <w:b/>
+                <w:bCs w:val="0"/>
+                <w:sz w:val="20"/>
+                <w:szCs w:val="20"/>
+                <w:lang w:val="en-US" w:eastAsia="zh-CN"/>
+              </w:rPr>
+              <w:t>NPU Acceleration &amp; AI Integration</w:t>
+            </w:r>
+          </w:p>
+          <w:p>
+            <w:pPr>
+              <w:pStyle w:val="48"/>
+              <w:numPr>
+                <w:ilvl w:val="0"/>
+                <w:numId w:val="2"/>
+              </w:numPr>
+              <w:spacing w:after="60" w:line="360" w:lineRule="auto"/>
+              <w:ind w:left="420" w:leftChars="0" w:hanging="420" w:firstLineChars="0"/>
+              <w:rPr>
+                <w:rFonts w:hint="default" w:ascii="Arial" w:hAnsi="Arial" w:eastAsia="Arial" w:cs="Arial"/>
+                <w:b w:val="0"/>
+                <w:bCs/>
+                <w:sz w:val="20"/>
+                <w:szCs w:val="20"/>
+                <w:lang w:val="en-US" w:eastAsia="zh-CN"/>
+              </w:rPr>
+            </w:pPr>
+            <w:r>
+              <w:rPr>
+                <w:rFonts w:hint="default" w:ascii="Arial" w:hAnsi="Arial" w:eastAsia="Arial" w:cs="Arial"/>
+                <w:b w:val="0"/>
+                <w:bCs/>
+                <w:sz w:val="20"/>
+                <w:szCs w:val="20"/>
+                <w:lang w:val="en-US" w:eastAsia="zh-CN"/>
+              </w:rPr>
+              <w:t>Enabled NPU acceleration using Arm Ethos-U65 with TensorFlow Lite models.</w:t>
+            </w:r>
+          </w:p>
+          <w:p>
+            <w:pPr>
+              <w:pStyle w:val="48"/>
+              <w:numPr>
+                <w:ilvl w:val="0"/>
+                <w:numId w:val="2"/>
+              </w:numPr>
+              <w:spacing w:after="60" w:line="360" w:lineRule="auto"/>
+              <w:ind w:left="420" w:leftChars="0" w:hanging="420" w:firstLineChars="0"/>
+              <w:rPr>
+                <w:rFonts w:hint="default" w:ascii="Arial" w:hAnsi="Arial" w:eastAsia="Arial" w:cs="Arial"/>
+                <w:b w:val="0"/>
+                <w:bCs/>
+                <w:sz w:val="20"/>
+                <w:szCs w:val="20"/>
+                <w:lang w:val="en-US" w:eastAsia="zh-CN"/>
+              </w:rPr>
+            </w:pPr>
+            <w:r>
+              <w:rPr>
+                <w:rFonts w:hint="default" w:ascii="Arial" w:hAnsi="Arial" w:eastAsia="Arial" w:cs="Arial"/>
+                <w:b w:val="0"/>
+                <w:bCs/>
+                <w:sz w:val="20"/>
+                <w:szCs w:val="20"/>
+                <w:lang w:val="en-US" w:eastAsia="zh-CN"/>
+              </w:rPr>
+              <w:t>Used eIQ Toolkit, Vela compiler, and EthosU TFLite delegate to offload inference to NPU.</w:t>
+            </w:r>
+          </w:p>
+          <w:p>
+            <w:pPr>
+              <w:pStyle w:val="48"/>
+              <w:numPr>
+                <w:ilvl w:val="0"/>
+                <w:numId w:val="2"/>
+              </w:numPr>
+              <w:spacing w:after="60" w:line="360" w:lineRule="auto"/>
+              <w:ind w:left="420" w:leftChars="0" w:hanging="420" w:firstLineChars="0"/>
+              <w:rPr>
+                <w:rFonts w:hint="default" w:ascii="Arial" w:hAnsi="Arial" w:eastAsia="Arial" w:cs="Arial"/>
+                <w:b w:val="0"/>
+                <w:bCs/>
+                <w:sz w:val="20"/>
+                <w:szCs w:val="20"/>
+                <w:lang w:val="en-US" w:eastAsia="zh-CN"/>
+              </w:rPr>
+            </w:pPr>
+            <w:r>
+              <w:rPr>
+                <w:rFonts w:hint="default" w:ascii="Arial" w:hAnsi="Arial" w:eastAsia="Arial" w:cs="Arial"/>
+                <w:b w:val="0"/>
+                <w:bCs/>
+                <w:sz w:val="20"/>
+                <w:szCs w:val="20"/>
+                <w:lang w:val="en-US" w:eastAsia="zh-CN"/>
+              </w:rPr>
+              <w:t>Benchmarked NPU models using benchmark_model, tested models like face recognition, wake word detection, and object classification.</w:t>
+            </w:r>
+          </w:p>
+          <w:p>
+            <w:pPr>
+              <w:pStyle w:val="48"/>
+              <w:numPr>
+                <w:ilvl w:val="0"/>
+                <w:numId w:val="0"/>
+              </w:numPr>
+              <w:spacing w:after="60" w:line="360" w:lineRule="auto"/>
+              <w:rPr>
+                <w:rFonts w:hint="default" w:ascii="Arial" w:hAnsi="Arial" w:eastAsia="Arial" w:cs="Arial"/>
+                <w:b/>
+                <w:bCs w:val="0"/>
+                <w:sz w:val="20"/>
+                <w:szCs w:val="20"/>
+                <w:lang w:val="en-US" w:eastAsia="zh-CN"/>
+              </w:rPr>
+            </w:pPr>
+            <w:r>
+              <w:rPr>
+                <w:rFonts w:hint="default" w:ascii="Arial" w:hAnsi="Arial" w:eastAsia="Arial" w:cs="Arial"/>
+                <w:b/>
+                <w:bCs w:val="0"/>
+                <w:sz w:val="20"/>
+                <w:szCs w:val="20"/>
+                <w:lang w:val="en-US" w:eastAsia="zh-CN"/>
+              </w:rPr>
+              <w:t>Voice Interaction &amp; Audio Systems</w:t>
+            </w:r>
+          </w:p>
+          <w:p>
+            <w:pPr>
+              <w:pStyle w:val="48"/>
+              <w:numPr>
+                <w:ilvl w:val="0"/>
+                <w:numId w:val="2"/>
+              </w:numPr>
+              <w:spacing w:after="60" w:line="360" w:lineRule="auto"/>
+              <w:ind w:left="420" w:leftChars="0" w:hanging="420" w:firstLineChars="0"/>
+              <w:rPr>
+                <w:rFonts w:hint="default" w:ascii="Arial" w:hAnsi="Arial" w:eastAsia="Arial" w:cs="Arial"/>
+                <w:b w:val="0"/>
+                <w:bCs/>
+                <w:sz w:val="20"/>
+                <w:szCs w:val="20"/>
+                <w:lang w:val="en-US" w:eastAsia="zh-CN"/>
+              </w:rPr>
+            </w:pPr>
+            <w:r>
+              <w:rPr>
+                <w:rFonts w:hint="default" w:ascii="Arial" w:hAnsi="Arial" w:eastAsia="Arial" w:cs="Arial"/>
+                <w:b w:val="0"/>
+                <w:bCs/>
+                <w:sz w:val="20"/>
+                <w:szCs w:val="20"/>
+                <w:lang w:val="en-US" w:eastAsia="zh-CN"/>
+              </w:rPr>
+              <w:t>Integrated NXP’s VIT (Voice Intelligent Technology) with a PDM microphone for wake-word and speech-to-intent detection.</w:t>
+            </w:r>
+          </w:p>
+          <w:p>
+            <w:pPr>
+              <w:pStyle w:val="48"/>
+              <w:numPr>
+                <w:ilvl w:val="0"/>
+                <w:numId w:val="2"/>
+              </w:numPr>
+              <w:spacing w:after="60" w:line="360" w:lineRule="auto"/>
+              <w:ind w:left="420" w:leftChars="0" w:hanging="420" w:firstLineChars="0"/>
+              <w:rPr>
+                <w:rFonts w:hint="default" w:ascii="Arial" w:hAnsi="Arial" w:eastAsia="Arial" w:cs="Arial"/>
+                <w:b w:val="0"/>
+                <w:bCs/>
+                <w:sz w:val="20"/>
+                <w:szCs w:val="20"/>
+                <w:lang w:val="en-US" w:eastAsia="zh-CN"/>
+              </w:rPr>
+            </w:pPr>
+            <w:r>
+              <w:rPr>
+                <w:rFonts w:hint="default" w:ascii="Arial" w:hAnsi="Arial" w:eastAsia="Arial" w:cs="Arial"/>
+                <w:b w:val="0"/>
+                <w:bCs/>
+                <w:sz w:val="20"/>
+                <w:szCs w:val="20"/>
+                <w:lang w:val="en-US" w:eastAsia="zh-CN"/>
+              </w:rPr>
+              <w:t>Configured ALSA, audio codecs, and sound card drivers.</w:t>
+            </w:r>
+          </w:p>
+          <w:p>
+            <w:pPr>
+              <w:pStyle w:val="48"/>
+              <w:numPr>
+                <w:ilvl w:val="0"/>
+                <w:numId w:val="2"/>
+              </w:numPr>
+              <w:spacing w:after="60" w:line="360" w:lineRule="auto"/>
+              <w:ind w:left="420" w:leftChars="0" w:hanging="420" w:firstLineChars="0"/>
+              <w:rPr>
+                <w:rFonts w:hint="default" w:ascii="Arial" w:hAnsi="Arial" w:eastAsia="Arial" w:cs="Arial"/>
+                <w:b w:val="0"/>
+                <w:bCs/>
+                <w:sz w:val="20"/>
+                <w:szCs w:val="20"/>
+                <w:lang w:val="en-US" w:eastAsia="zh-CN"/>
+              </w:rPr>
+            </w:pPr>
+            <w:r>
+              <w:rPr>
+                <w:rFonts w:hint="default" w:ascii="Arial" w:hAnsi="Arial" w:eastAsia="Arial" w:cs="Arial"/>
+                <w:b w:val="0"/>
+                <w:bCs/>
+                <w:sz w:val="20"/>
+                <w:szCs w:val="20"/>
+                <w:lang w:val="en-US" w:eastAsia="zh-CN"/>
+              </w:rPr>
+              <w:t>Developed and debugged with various audio tools: pyaudio, pydub, ffmpeg, flac, portaudio, bluealsa, jack, and wireplumber.</w:t>
+            </w:r>
+          </w:p>
+          <w:p>
+            <w:pPr>
+              <w:pStyle w:val="48"/>
+              <w:numPr>
+                <w:ilvl w:val="0"/>
+                <w:numId w:val="0"/>
+              </w:numPr>
+              <w:spacing w:after="60" w:line="360" w:lineRule="auto"/>
+              <w:rPr>
+                <w:rFonts w:hint="default" w:ascii="Arial" w:hAnsi="Arial" w:eastAsia="Arial" w:cs="Arial"/>
+                <w:b w:val="0"/>
+                <w:bCs/>
+                <w:sz w:val="20"/>
+                <w:szCs w:val="20"/>
+                <w:lang w:val="en-US" w:eastAsia="zh-CN"/>
+              </w:rPr>
+            </w:pPr>
+            <w:r>
+              <w:rPr>
+                <w:rFonts w:hint="default" w:ascii="Arial" w:hAnsi="Arial" w:eastAsia="Arial" w:cs="Arial"/>
+                <w:b w:val="0"/>
+                <w:bCs/>
+                <w:sz w:val="20"/>
+                <w:szCs w:val="20"/>
+                <w:lang w:val="en-US" w:eastAsia="zh-CN"/>
+              </w:rPr>
+              <w:t xml:space="preserve"> </w:t>
+            </w:r>
+          </w:p>
+          <w:p>
+            <w:pPr>
+              <w:pStyle w:val="48"/>
+              <w:numPr>
+                <w:ilvl w:val="0"/>
+                <w:numId w:val="0"/>
+              </w:numPr>
+              <w:spacing w:after="60" w:line="360" w:lineRule="auto"/>
+              <w:rPr>
+                <w:rFonts w:hint="default" w:ascii="Arial" w:hAnsi="Arial" w:eastAsia="Arial" w:cs="Arial"/>
+                <w:b w:val="0"/>
+                <w:bCs/>
+                <w:sz w:val="20"/>
+                <w:szCs w:val="20"/>
+                <w:lang w:val="en-US" w:eastAsia="zh-CN"/>
+              </w:rPr>
+            </w:pPr>
+          </w:p>
+          <w:p>
+            <w:pPr>
+              <w:pStyle w:val="48"/>
+              <w:numPr>
+                <w:ilvl w:val="0"/>
+                <w:numId w:val="0"/>
+              </w:numPr>
+              <w:spacing w:after="60" w:line="360" w:lineRule="auto"/>
+              <w:rPr>
+                <w:rFonts w:hint="default" w:ascii="Arial" w:hAnsi="Arial" w:eastAsia="Arial" w:cs="Arial"/>
+                <w:b w:val="0"/>
+                <w:bCs/>
+                <w:sz w:val="20"/>
+                <w:szCs w:val="20"/>
+                <w:lang w:val="en-US" w:eastAsia="zh-CN"/>
+              </w:rPr>
+            </w:pPr>
+          </w:p>
+          <w:p>
+            <w:pPr>
+              <w:pStyle w:val="48"/>
+              <w:numPr>
+                <w:ilvl w:val="0"/>
+                <w:numId w:val="0"/>
+              </w:numPr>
+              <w:spacing w:after="60" w:line="360" w:lineRule="auto"/>
+              <w:rPr>
+                <w:rFonts w:hint="default" w:ascii="Arial" w:hAnsi="Arial" w:eastAsia="Arial" w:cs="Arial"/>
+                <w:b w:val="0"/>
+                <w:bCs/>
+                <w:sz w:val="20"/>
+                <w:szCs w:val="20"/>
+                <w:lang w:val="en-US" w:eastAsia="zh-CN"/>
+              </w:rPr>
+            </w:pPr>
+          </w:p>
+          <w:p>
+            <w:pPr>
+              <w:pStyle w:val="48"/>
+              <w:numPr>
+                <w:ilvl w:val="0"/>
+                <w:numId w:val="0"/>
+              </w:numPr>
+              <w:spacing w:after="60" w:line="360" w:lineRule="auto"/>
+              <w:rPr>
+                <w:rFonts w:hint="default" w:ascii="Arial" w:hAnsi="Arial" w:eastAsia="Arial" w:cs="Arial"/>
+                <w:b w:val="0"/>
+                <w:bCs/>
+                <w:sz w:val="20"/>
+                <w:szCs w:val="20"/>
+                <w:lang w:val="en-US" w:eastAsia="zh-CN"/>
+              </w:rPr>
+            </w:pPr>
+          </w:p>
+          <w:p>
+            <w:pPr>
+              <w:pStyle w:val="48"/>
+              <w:numPr>
+                <w:ilvl w:val="0"/>
+                <w:numId w:val="0"/>
+              </w:numPr>
+              <w:spacing w:after="60" w:line="360" w:lineRule="auto"/>
+              <w:rPr>
+                <w:rFonts w:hint="default" w:ascii="Arial" w:hAnsi="Arial" w:eastAsia="Arial" w:cs="Arial"/>
+                <w:b/>
+                <w:bCs w:val="0"/>
+                <w:sz w:val="20"/>
+                <w:szCs w:val="20"/>
+                <w:lang w:val="en-US" w:eastAsia="zh-CN"/>
+              </w:rPr>
+            </w:pPr>
+            <w:r>
+              <w:rPr>
+                <w:rFonts w:hint="default" w:ascii="Arial" w:hAnsi="Arial" w:eastAsia="Arial" w:cs="Arial"/>
+                <w:b/>
+                <w:bCs w:val="0"/>
+                <w:sz w:val="20"/>
+                <w:szCs w:val="20"/>
+                <w:lang w:val="en-US" w:eastAsia="zh-CN"/>
+              </w:rPr>
+              <w:t>Peripheral Interfaces – Enablement &amp; Testing</w:t>
+            </w:r>
+          </w:p>
+          <w:p>
+            <w:pPr>
+              <w:pStyle w:val="48"/>
+              <w:numPr>
+                <w:ilvl w:val="0"/>
+                <w:numId w:val="0"/>
+              </w:numPr>
+              <w:spacing w:after="60" w:line="360" w:lineRule="auto"/>
+              <w:rPr>
+                <w:rFonts w:hint="default" w:ascii="Arial" w:hAnsi="Arial" w:eastAsia="Arial" w:cs="Arial"/>
+                <w:b w:val="0"/>
+                <w:bCs/>
+                <w:sz w:val="20"/>
+                <w:szCs w:val="20"/>
+                <w:lang w:val="en-US" w:eastAsia="zh-CN"/>
+              </w:rPr>
+            </w:pPr>
+            <w:r>
+              <w:rPr>
+                <w:rFonts w:hint="default" w:ascii="Arial" w:hAnsi="Arial" w:eastAsia="Arial" w:cs="Arial"/>
+                <w:b w:val="0"/>
+                <w:bCs/>
+                <w:sz w:val="20"/>
+                <w:szCs w:val="20"/>
+                <w:lang w:val="en-US" w:eastAsia="zh-CN"/>
+              </w:rPr>
+              <w:t xml:space="preserve"> Ported and validated interfaces on the custom i.MX93 board:</w:t>
+            </w:r>
+          </w:p>
+          <w:p>
+            <w:pPr>
+              <w:pStyle w:val="48"/>
+              <w:numPr>
+                <w:ilvl w:val="0"/>
+                <w:numId w:val="2"/>
+              </w:numPr>
+              <w:spacing w:after="60" w:line="360" w:lineRule="auto"/>
+              <w:ind w:left="420" w:leftChars="0" w:hanging="420" w:firstLineChars="0"/>
+              <w:rPr>
+                <w:rFonts w:hint="default" w:ascii="Arial" w:hAnsi="Arial" w:eastAsia="Arial" w:cs="Arial"/>
+                <w:b w:val="0"/>
+                <w:bCs/>
+                <w:sz w:val="20"/>
+                <w:szCs w:val="20"/>
+                <w:lang w:val="en-US" w:eastAsia="zh-CN"/>
+              </w:rPr>
+            </w:pPr>
+            <w:r>
+              <w:rPr>
+                <w:rFonts w:hint="default" w:ascii="Arial" w:hAnsi="Arial" w:eastAsia="Arial" w:cs="Arial"/>
+                <w:b w:val="0"/>
+                <w:bCs/>
+                <w:sz w:val="20"/>
+                <w:szCs w:val="20"/>
+                <w:lang w:val="en-US" w:eastAsia="zh-CN"/>
+              </w:rPr>
+              <w:t>USB</w:t>
+            </w:r>
+          </w:p>
+          <w:p>
+            <w:pPr>
+              <w:pStyle w:val="48"/>
+              <w:numPr>
+                <w:ilvl w:val="0"/>
+                <w:numId w:val="2"/>
+              </w:numPr>
+              <w:spacing w:after="60" w:line="360" w:lineRule="auto"/>
+              <w:ind w:left="420" w:leftChars="0" w:hanging="420" w:firstLineChars="0"/>
+              <w:rPr>
+                <w:rFonts w:hint="default" w:ascii="Arial" w:hAnsi="Arial" w:eastAsia="Arial" w:cs="Arial"/>
+                <w:b w:val="0"/>
+                <w:bCs/>
+                <w:sz w:val="20"/>
+                <w:szCs w:val="20"/>
+                <w:lang w:val="en-US" w:eastAsia="zh-CN"/>
+              </w:rPr>
+            </w:pPr>
+            <w:r>
+              <w:rPr>
+                <w:rFonts w:hint="default" w:ascii="Arial" w:hAnsi="Arial" w:eastAsia="Arial" w:cs="Arial"/>
+                <w:b w:val="0"/>
+                <w:bCs/>
+                <w:sz w:val="20"/>
+                <w:szCs w:val="20"/>
+                <w:lang w:val="en-US" w:eastAsia="zh-CN"/>
+              </w:rPr>
+              <w:t>Wi-Fi / Bluetooth</w:t>
+            </w:r>
+          </w:p>
+          <w:p>
+            <w:pPr>
+              <w:pStyle w:val="48"/>
+              <w:numPr>
+                <w:ilvl w:val="0"/>
+                <w:numId w:val="2"/>
+              </w:numPr>
+              <w:spacing w:after="60" w:line="360" w:lineRule="auto"/>
+              <w:ind w:left="420" w:leftChars="0" w:hanging="420" w:firstLineChars="0"/>
+              <w:rPr>
+                <w:rFonts w:hint="default" w:ascii="Arial" w:hAnsi="Arial" w:eastAsia="Arial" w:cs="Arial"/>
+                <w:b w:val="0"/>
+                <w:bCs/>
+                <w:sz w:val="20"/>
+                <w:szCs w:val="20"/>
+                <w:lang w:val="en-US" w:eastAsia="zh-CN"/>
+              </w:rPr>
+            </w:pPr>
+            <w:r>
+              <w:rPr>
+                <w:rFonts w:hint="default" w:ascii="Arial" w:hAnsi="Arial" w:eastAsia="Arial" w:cs="Arial"/>
+                <w:b w:val="0"/>
+                <w:bCs/>
+                <w:sz w:val="20"/>
+                <w:szCs w:val="20"/>
+                <w:lang w:val="en-US" w:eastAsia="zh-CN"/>
+              </w:rPr>
+              <w:t>SPI Display (ILI9341)</w:t>
+            </w:r>
+          </w:p>
+          <w:p>
+            <w:pPr>
+              <w:pStyle w:val="48"/>
+              <w:numPr>
+                <w:ilvl w:val="0"/>
+                <w:numId w:val="2"/>
+              </w:numPr>
+              <w:spacing w:after="60" w:line="360" w:lineRule="auto"/>
+              <w:ind w:left="420" w:leftChars="0" w:hanging="420" w:firstLineChars="0"/>
+              <w:rPr>
+                <w:rFonts w:hint="default" w:ascii="Arial" w:hAnsi="Arial" w:eastAsia="Arial" w:cs="Arial"/>
+                <w:b w:val="0"/>
+                <w:bCs/>
+                <w:sz w:val="20"/>
+                <w:szCs w:val="20"/>
+                <w:lang w:val="en-US" w:eastAsia="zh-CN"/>
+              </w:rPr>
+            </w:pPr>
+            <w:r>
+              <w:rPr>
+                <w:rFonts w:hint="default" w:ascii="Arial" w:hAnsi="Arial" w:eastAsia="Arial" w:cs="Arial"/>
+                <w:b w:val="0"/>
+                <w:bCs/>
+                <w:sz w:val="20"/>
+                <w:szCs w:val="20"/>
+                <w:lang w:val="en-US" w:eastAsia="zh-CN"/>
+              </w:rPr>
+              <w:t>MIPI-CSI Camera</w:t>
+            </w:r>
+          </w:p>
+          <w:p>
+            <w:pPr>
+              <w:pStyle w:val="48"/>
+              <w:numPr>
+                <w:ilvl w:val="0"/>
+                <w:numId w:val="2"/>
+              </w:numPr>
+              <w:spacing w:after="60" w:line="360" w:lineRule="auto"/>
+              <w:ind w:left="420" w:leftChars="0" w:hanging="420" w:firstLineChars="0"/>
+              <w:rPr>
+                <w:rFonts w:hint="default" w:ascii="Arial" w:hAnsi="Arial" w:eastAsia="Arial" w:cs="Arial"/>
+                <w:b w:val="0"/>
+                <w:bCs/>
+                <w:sz w:val="20"/>
+                <w:szCs w:val="20"/>
+                <w:lang w:val="en-US" w:eastAsia="zh-CN"/>
+              </w:rPr>
+            </w:pPr>
+            <w:r>
+              <w:rPr>
+                <w:rFonts w:hint="default" w:ascii="Arial" w:hAnsi="Arial" w:eastAsia="Arial" w:cs="Arial"/>
+                <w:b w:val="0"/>
+                <w:bCs/>
+                <w:sz w:val="20"/>
+                <w:szCs w:val="20"/>
+                <w:lang w:val="en-US" w:eastAsia="zh-CN"/>
+              </w:rPr>
+              <w:t>MIPI-DSI Display</w:t>
+            </w:r>
+          </w:p>
+          <w:p>
+            <w:pPr>
+              <w:pStyle w:val="48"/>
+              <w:numPr>
+                <w:ilvl w:val="0"/>
+                <w:numId w:val="2"/>
+              </w:numPr>
+              <w:spacing w:after="60" w:line="360" w:lineRule="auto"/>
+              <w:ind w:left="420" w:leftChars="0" w:hanging="420" w:firstLineChars="0"/>
+              <w:rPr>
+                <w:rFonts w:hint="default" w:ascii="Arial" w:hAnsi="Arial" w:eastAsia="Arial" w:cs="Arial"/>
+                <w:b w:val="0"/>
+                <w:bCs/>
+                <w:sz w:val="20"/>
+                <w:szCs w:val="20"/>
+                <w:lang w:val="en-US" w:eastAsia="zh-CN"/>
+              </w:rPr>
+            </w:pPr>
+            <w:r>
+              <w:rPr>
+                <w:rFonts w:hint="default" w:ascii="Arial" w:hAnsi="Arial" w:eastAsia="Arial" w:cs="Arial"/>
+                <w:b w:val="0"/>
+                <w:bCs/>
+                <w:sz w:val="20"/>
+                <w:szCs w:val="20"/>
+                <w:lang w:val="en-US" w:eastAsia="zh-CN"/>
+              </w:rPr>
+              <w:t>Ethernet</w:t>
+            </w:r>
+          </w:p>
+          <w:p>
+            <w:pPr>
+              <w:pStyle w:val="48"/>
+              <w:numPr>
+                <w:ilvl w:val="0"/>
+                <w:numId w:val="2"/>
+              </w:numPr>
+              <w:spacing w:after="60" w:line="360" w:lineRule="auto"/>
+              <w:ind w:left="420" w:leftChars="0" w:hanging="420" w:firstLineChars="0"/>
+              <w:rPr>
+                <w:rFonts w:hint="default" w:ascii="Arial" w:hAnsi="Arial" w:eastAsia="Arial" w:cs="Arial"/>
+                <w:b w:val="0"/>
+                <w:bCs/>
+                <w:sz w:val="20"/>
+                <w:szCs w:val="20"/>
+                <w:lang w:val="en-US" w:eastAsia="zh-CN"/>
+              </w:rPr>
+            </w:pPr>
+            <w:r>
+              <w:rPr>
+                <w:rFonts w:hint="default" w:ascii="Arial" w:hAnsi="Arial" w:eastAsia="Arial" w:cs="Arial"/>
+                <w:b w:val="0"/>
+                <w:bCs/>
+                <w:sz w:val="20"/>
+                <w:szCs w:val="20"/>
+                <w:lang w:val="en-US" w:eastAsia="zh-CN"/>
+              </w:rPr>
+              <w:t>Audio Codec + PDM Microphone</w:t>
+            </w:r>
+          </w:p>
+          <w:p>
+            <w:pPr>
+              <w:pStyle w:val="48"/>
+              <w:numPr>
+                <w:ilvl w:val="0"/>
+                <w:numId w:val="2"/>
+              </w:numPr>
+              <w:spacing w:after="60" w:line="360" w:lineRule="auto"/>
+              <w:ind w:left="420" w:leftChars="0" w:hanging="420" w:firstLineChars="0"/>
+              <w:rPr>
+                <w:rFonts w:hint="default" w:ascii="Arial" w:hAnsi="Arial" w:eastAsia="Arial" w:cs="Arial"/>
+                <w:b w:val="0"/>
+                <w:bCs/>
+                <w:sz w:val="20"/>
+                <w:szCs w:val="20"/>
+                <w:lang w:val="en-US" w:eastAsia="zh-CN"/>
+              </w:rPr>
+            </w:pPr>
+            <w:r>
+              <w:rPr>
+                <w:rFonts w:hint="default" w:ascii="Arial" w:hAnsi="Arial" w:eastAsia="Arial" w:cs="Arial"/>
+                <w:b w:val="0"/>
+                <w:bCs/>
+                <w:sz w:val="20"/>
+                <w:szCs w:val="20"/>
+                <w:lang w:val="en-US" w:eastAsia="zh-CN"/>
+              </w:rPr>
+              <w:t>Wake Word Pipelines</w:t>
+            </w:r>
+          </w:p>
+          <w:p>
+            <w:pPr>
+              <w:pStyle w:val="48"/>
+              <w:numPr>
+                <w:ilvl w:val="0"/>
+                <w:numId w:val="2"/>
+              </w:numPr>
+              <w:spacing w:after="60" w:line="360" w:lineRule="auto"/>
+              <w:ind w:left="420" w:leftChars="0" w:hanging="420" w:firstLineChars="0"/>
+              <w:rPr>
+                <w:rFonts w:hint="default" w:ascii="Arial" w:hAnsi="Arial" w:eastAsia="Arial" w:cs="Arial"/>
+                <w:b w:val="0"/>
+                <w:bCs/>
+                <w:sz w:val="20"/>
+                <w:szCs w:val="20"/>
+                <w:lang w:val="en-US" w:eastAsia="zh-CN"/>
+              </w:rPr>
+            </w:pPr>
+            <w:r>
+              <w:rPr>
+                <w:rFonts w:hint="default" w:ascii="Arial" w:hAnsi="Arial" w:eastAsia="Arial" w:cs="Arial"/>
+                <w:b w:val="0"/>
+                <w:bCs/>
+                <w:sz w:val="20"/>
+                <w:szCs w:val="20"/>
+                <w:lang w:val="en-US" w:eastAsia="zh-CN"/>
+              </w:rPr>
+              <w:t>PWM / TPM - GPIO Control (TPM/PWM modules)</w:t>
+            </w:r>
+          </w:p>
+          <w:p>
+            <w:pPr>
+              <w:pStyle w:val="48"/>
+              <w:numPr>
+                <w:ilvl w:val="0"/>
+                <w:numId w:val="2"/>
+              </w:numPr>
+              <w:spacing w:after="60" w:line="360" w:lineRule="auto"/>
+              <w:ind w:left="420" w:leftChars="0" w:hanging="420" w:firstLineChars="0"/>
+              <w:rPr>
+                <w:rFonts w:hint="default" w:ascii="Arial" w:hAnsi="Arial" w:eastAsia="Arial" w:cs="Arial"/>
+                <w:b w:val="0"/>
+                <w:bCs/>
+                <w:sz w:val="20"/>
+                <w:szCs w:val="20"/>
+                <w:lang w:val="en-US" w:eastAsia="zh-CN"/>
+              </w:rPr>
+            </w:pPr>
+            <w:r>
+              <w:rPr>
+                <w:rFonts w:hint="default" w:ascii="Arial" w:hAnsi="Arial" w:eastAsia="Arial" w:cs="Arial"/>
+                <w:b w:val="0"/>
+                <w:bCs/>
+                <w:sz w:val="20"/>
+                <w:szCs w:val="20"/>
+                <w:lang w:val="en-US" w:eastAsia="zh-CN"/>
+              </w:rPr>
+              <w:t>Adafruit PCA9685 16-channel Servo Motor control using I2C and smbus2 in Python</w:t>
+            </w:r>
+          </w:p>
+          <w:p>
+            <w:pPr>
+              <w:pStyle w:val="48"/>
+              <w:numPr>
+                <w:ilvl w:val="0"/>
+                <w:numId w:val="0"/>
+              </w:numPr>
+              <w:spacing w:after="60" w:line="360" w:lineRule="auto"/>
+              <w:rPr>
+                <w:rFonts w:hint="default" w:ascii="Arial" w:hAnsi="Arial" w:eastAsia="Arial" w:cs="Arial"/>
+                <w:b w:val="0"/>
+                <w:bCs/>
+                <w:sz w:val="20"/>
+                <w:szCs w:val="20"/>
+                <w:lang w:val="en-US" w:eastAsia="zh-CN"/>
+              </w:rPr>
+            </w:pPr>
+            <w:r>
+              <w:rPr>
+                <w:rFonts w:hint="default" w:ascii="Arial" w:hAnsi="Arial" w:eastAsia="Arial" w:cs="Arial"/>
+                <w:b/>
+                <w:bCs w:val="0"/>
+                <w:sz w:val="20"/>
+                <w:szCs w:val="20"/>
+                <w:lang w:val="en-US" w:eastAsia="zh-CN"/>
+              </w:rPr>
+              <w:t xml:space="preserve"> Industrial Communication Protocols</w:t>
+            </w:r>
+          </w:p>
+          <w:p>
+            <w:pPr>
+              <w:pStyle w:val="48"/>
+              <w:numPr>
+                <w:ilvl w:val="0"/>
+                <w:numId w:val="2"/>
+              </w:numPr>
+              <w:spacing w:after="60" w:line="360" w:lineRule="auto"/>
+              <w:ind w:left="420" w:leftChars="0" w:hanging="420" w:firstLineChars="0"/>
+              <w:rPr>
+                <w:rFonts w:hint="default" w:ascii="Arial" w:hAnsi="Arial" w:eastAsia="Arial" w:cs="Arial"/>
+                <w:b w:val="0"/>
+                <w:bCs/>
+                <w:sz w:val="20"/>
+                <w:szCs w:val="20"/>
+                <w:lang w:val="en-US" w:eastAsia="zh-CN"/>
+              </w:rPr>
+            </w:pPr>
+            <w:r>
+              <w:rPr>
+                <w:rFonts w:hint="default" w:ascii="Arial" w:hAnsi="Arial" w:eastAsia="Arial" w:cs="Arial"/>
+                <w:b w:val="0"/>
+                <w:bCs/>
+                <w:sz w:val="20"/>
+                <w:szCs w:val="20"/>
+                <w:lang w:val="en-US" w:eastAsia="zh-CN"/>
+              </w:rPr>
+              <w:t>Integrated and tested BACnet and Modbus support for industrial automation applications.</w:t>
+            </w:r>
+          </w:p>
+          <w:p>
+            <w:pPr>
+              <w:pStyle w:val="48"/>
+              <w:numPr>
+                <w:ilvl w:val="0"/>
+                <w:numId w:val="2"/>
+              </w:numPr>
+              <w:spacing w:after="60" w:line="360" w:lineRule="auto"/>
+              <w:ind w:left="420" w:leftChars="0" w:hanging="420" w:firstLineChars="0"/>
+              <w:rPr>
+                <w:rFonts w:hint="default" w:ascii="Arial" w:hAnsi="Arial" w:eastAsia="Arial" w:cs="Arial"/>
+                <w:b w:val="0"/>
+                <w:bCs/>
+                <w:sz w:val="20"/>
+                <w:szCs w:val="20"/>
+                <w:lang w:val="en-US" w:eastAsia="zh-CN"/>
+              </w:rPr>
+            </w:pPr>
+            <w:r>
+              <w:rPr>
+                <w:rFonts w:hint="default" w:ascii="Arial" w:hAnsi="Arial" w:eastAsia="Arial" w:cs="Arial"/>
+                <w:b w:val="0"/>
+                <w:bCs/>
+                <w:sz w:val="20"/>
+                <w:szCs w:val="20"/>
+                <w:lang w:val="en-US" w:eastAsia="zh-CN"/>
+              </w:rPr>
+              <w:t>Enabled serial and Ethernet communication between controller and sensors/actuators.</w:t>
+            </w:r>
+          </w:p>
+          <w:p>
+            <w:pPr>
+              <w:pStyle w:val="48"/>
+              <w:numPr>
+                <w:ilvl w:val="0"/>
+                <w:numId w:val="0"/>
+              </w:numPr>
+              <w:spacing w:after="60" w:line="360" w:lineRule="auto"/>
+              <w:rPr>
+                <w:rFonts w:hint="default" w:ascii="Arial" w:hAnsi="Arial" w:eastAsia="Arial" w:cs="Arial"/>
+                <w:b/>
+                <w:bCs w:val="0"/>
+                <w:sz w:val="20"/>
+                <w:szCs w:val="20"/>
+                <w:lang w:val="en-US" w:eastAsia="zh-CN"/>
+              </w:rPr>
+            </w:pPr>
+            <w:r>
+              <w:rPr>
+                <w:rFonts w:hint="default" w:ascii="Arial" w:hAnsi="Arial" w:eastAsia="Arial" w:cs="Arial"/>
+                <w:b/>
+                <w:bCs w:val="0"/>
+                <w:sz w:val="20"/>
+                <w:szCs w:val="20"/>
+                <w:lang w:val="en-US" w:eastAsia="zh-CN"/>
+              </w:rPr>
+              <w:t xml:space="preserve"> Advanced Use Cases</w:t>
+            </w:r>
+          </w:p>
+          <w:p>
+            <w:pPr>
+              <w:pStyle w:val="48"/>
+              <w:numPr>
+                <w:ilvl w:val="0"/>
+                <w:numId w:val="0"/>
+              </w:numPr>
+              <w:spacing w:after="60" w:line="360" w:lineRule="auto"/>
+              <w:rPr>
+                <w:rFonts w:hint="default" w:ascii="Arial" w:hAnsi="Arial" w:eastAsia="Arial" w:cs="Arial"/>
+                <w:b w:val="0"/>
+                <w:bCs/>
+                <w:sz w:val="20"/>
+                <w:szCs w:val="20"/>
+                <w:lang w:val="en-US" w:eastAsia="zh-CN"/>
+              </w:rPr>
+            </w:pPr>
+            <w:r>
+              <w:rPr>
+                <w:rFonts w:hint="default" w:ascii="Arial" w:hAnsi="Arial" w:eastAsia="Arial" w:cs="Arial"/>
+                <w:b w:val="0"/>
+                <w:bCs/>
+                <w:sz w:val="20"/>
+                <w:szCs w:val="20"/>
+                <w:lang w:val="en-US" w:eastAsia="zh-CN"/>
+              </w:rPr>
+              <w:t xml:space="preserve"> Driver Monitoring System (DMS) implemented using multiple eIQ models on i.MX93:</w:t>
+            </w:r>
+          </w:p>
+          <w:p>
+            <w:pPr>
+              <w:pStyle w:val="48"/>
+              <w:numPr>
+                <w:ilvl w:val="0"/>
+                <w:numId w:val="2"/>
+              </w:numPr>
+              <w:spacing w:after="60" w:line="360" w:lineRule="auto"/>
+              <w:ind w:left="420" w:leftChars="0" w:hanging="420" w:firstLineChars="0"/>
+              <w:rPr>
+                <w:rFonts w:hint="default" w:ascii="Arial" w:hAnsi="Arial" w:eastAsia="Arial" w:cs="Arial"/>
+                <w:b w:val="0"/>
+                <w:bCs/>
+                <w:sz w:val="20"/>
+                <w:szCs w:val="20"/>
+                <w:lang w:val="en-US" w:eastAsia="zh-CN"/>
+              </w:rPr>
+            </w:pPr>
+            <w:r>
+              <w:rPr>
+                <w:rFonts w:hint="default" w:ascii="Arial" w:hAnsi="Arial" w:eastAsia="Arial" w:cs="Arial"/>
+                <w:b w:val="0"/>
+                <w:bCs/>
+                <w:sz w:val="20"/>
+                <w:szCs w:val="20"/>
+                <w:lang w:val="en-US" w:eastAsia="zh-CN"/>
+              </w:rPr>
+              <w:t>Face Detection (Front-facing camera)</w:t>
+            </w:r>
+          </w:p>
+          <w:p>
+            <w:pPr>
+              <w:pStyle w:val="48"/>
+              <w:numPr>
+                <w:ilvl w:val="0"/>
+                <w:numId w:val="2"/>
+              </w:numPr>
+              <w:spacing w:after="60" w:line="360" w:lineRule="auto"/>
+              <w:ind w:left="420" w:leftChars="0" w:hanging="420" w:firstLineChars="0"/>
+              <w:rPr>
+                <w:rFonts w:hint="default" w:ascii="Arial" w:hAnsi="Arial" w:eastAsia="Arial" w:cs="Arial"/>
+                <w:b w:val="0"/>
+                <w:bCs/>
+                <w:sz w:val="20"/>
+                <w:szCs w:val="20"/>
+                <w:lang w:val="en-US" w:eastAsia="zh-CN"/>
+              </w:rPr>
+            </w:pPr>
+            <w:r>
+              <w:rPr>
+                <w:rFonts w:hint="default" w:ascii="Arial" w:hAnsi="Arial" w:eastAsia="Arial" w:cs="Arial"/>
+                <w:b w:val="0"/>
+                <w:bCs/>
+                <w:sz w:val="20"/>
+                <w:szCs w:val="20"/>
+                <w:lang w:val="en-US" w:eastAsia="zh-CN"/>
+              </w:rPr>
+              <w:t>Face Landmark Detection</w:t>
+            </w:r>
+          </w:p>
+          <w:p>
+            <w:pPr>
+              <w:pStyle w:val="48"/>
+              <w:numPr>
+                <w:ilvl w:val="0"/>
+                <w:numId w:val="2"/>
+              </w:numPr>
+              <w:spacing w:after="60" w:line="360" w:lineRule="auto"/>
+              <w:ind w:left="420" w:leftChars="0" w:hanging="420" w:firstLineChars="0"/>
+              <w:rPr>
+                <w:rFonts w:hint="default" w:ascii="Arial" w:hAnsi="Arial" w:eastAsia="Arial" w:cs="Arial"/>
+                <w:b w:val="0"/>
+                <w:bCs/>
+                <w:sz w:val="20"/>
+                <w:szCs w:val="20"/>
+                <w:lang w:val="en-US" w:eastAsia="zh-CN"/>
+              </w:rPr>
+            </w:pPr>
+            <w:r>
+              <w:rPr>
+                <w:rFonts w:hint="default" w:ascii="Arial" w:hAnsi="Arial" w:eastAsia="Arial" w:cs="Arial"/>
+                <w:b w:val="0"/>
+                <w:bCs/>
+                <w:sz w:val="20"/>
+                <w:szCs w:val="20"/>
+                <w:lang w:val="en-US" w:eastAsia="zh-CN"/>
+              </w:rPr>
+              <w:t>Iris Landmark Detection</w:t>
+            </w:r>
+          </w:p>
+          <w:p>
+            <w:pPr>
+              <w:pStyle w:val="48"/>
+              <w:numPr>
+                <w:ilvl w:val="0"/>
+                <w:numId w:val="2"/>
+              </w:numPr>
+              <w:spacing w:after="60" w:line="360" w:lineRule="auto"/>
+              <w:ind w:left="420" w:leftChars="0" w:hanging="420" w:firstLineChars="0"/>
+              <w:rPr>
+                <w:rFonts w:hint="default" w:ascii="Arial" w:hAnsi="Arial" w:eastAsia="Arial" w:cs="Arial"/>
+                <w:b w:val="0"/>
+                <w:bCs/>
+                <w:sz w:val="20"/>
+                <w:szCs w:val="20"/>
+                <w:lang w:val="en-US" w:eastAsia="zh-CN"/>
+              </w:rPr>
+            </w:pPr>
+            <w:r>
+              <w:rPr>
+                <w:rFonts w:hint="default" w:ascii="Arial" w:hAnsi="Arial" w:eastAsia="Arial" w:cs="Arial"/>
+                <w:b w:val="0"/>
+                <w:bCs/>
+                <w:sz w:val="20"/>
+                <w:szCs w:val="20"/>
+                <w:lang w:val="en-US" w:eastAsia="zh-CN"/>
+              </w:rPr>
+              <w:t>Enabled real-time inference via NPU with low-latency camera capture and display.</w:t>
+            </w:r>
+          </w:p>
+          <w:p>
+            <w:pPr>
+              <w:pStyle w:val="48"/>
+              <w:numPr>
+                <w:ilvl w:val="0"/>
+                <w:numId w:val="0"/>
+              </w:numPr>
+              <w:spacing w:after="60" w:line="360" w:lineRule="auto"/>
+              <w:rPr>
+                <w:rFonts w:hint="default" w:ascii="Arial" w:hAnsi="Arial" w:eastAsia="Arial" w:cs="Arial"/>
+                <w:b/>
+                <w:bCs w:val="0"/>
+                <w:sz w:val="20"/>
+                <w:szCs w:val="20"/>
+                <w:lang w:val="en-US" w:eastAsia="zh-CN"/>
+              </w:rPr>
+            </w:pPr>
+            <w:r>
+              <w:rPr>
+                <w:rFonts w:hint="default" w:ascii="Arial" w:hAnsi="Arial" w:eastAsia="Arial" w:cs="Arial"/>
+                <w:b/>
+                <w:bCs w:val="0"/>
+                <w:sz w:val="20"/>
+                <w:szCs w:val="20"/>
+                <w:lang w:val="en-US" w:eastAsia="zh-CN"/>
+              </w:rPr>
+              <w:t>Embedded Printing (CUPS)</w:t>
+            </w:r>
+          </w:p>
+          <w:p>
+            <w:pPr>
+              <w:pStyle w:val="48"/>
+              <w:numPr>
+                <w:ilvl w:val="0"/>
+                <w:numId w:val="0"/>
+              </w:numPr>
+              <w:spacing w:after="60" w:line="360" w:lineRule="auto"/>
+              <w:rPr>
+                <w:rFonts w:hint="default" w:ascii="Arial" w:hAnsi="Arial" w:eastAsia="Arial" w:cs="Arial"/>
+                <w:b w:val="0"/>
+                <w:bCs/>
+                <w:sz w:val="20"/>
+                <w:szCs w:val="20"/>
+                <w:lang w:val="en-US" w:eastAsia="zh-CN"/>
+              </w:rPr>
+            </w:pPr>
+            <w:r>
+              <w:rPr>
+                <w:rFonts w:hint="default" w:ascii="Arial" w:hAnsi="Arial" w:eastAsia="Arial" w:cs="Arial"/>
+                <w:b w:val="0"/>
+                <w:bCs/>
+                <w:sz w:val="20"/>
+                <w:szCs w:val="20"/>
+                <w:lang w:val="en-US" w:eastAsia="zh-CN"/>
+              </w:rPr>
+              <w:t xml:space="preserve"> Integrated CUPS (Common UNIX Printing System) on Yocto with support for:</w:t>
+            </w:r>
+          </w:p>
+          <w:p>
+            <w:pPr>
+              <w:pStyle w:val="48"/>
+              <w:numPr>
+                <w:ilvl w:val="0"/>
+                <w:numId w:val="2"/>
+              </w:numPr>
+              <w:spacing w:after="60" w:line="360" w:lineRule="auto"/>
+              <w:ind w:left="420" w:leftChars="0" w:hanging="420" w:firstLineChars="0"/>
+              <w:rPr>
+                <w:rFonts w:hint="default" w:ascii="Arial" w:hAnsi="Arial" w:eastAsia="Arial" w:cs="Arial"/>
+                <w:b w:val="0"/>
+                <w:bCs/>
+                <w:sz w:val="20"/>
+                <w:szCs w:val="20"/>
+                <w:lang w:val="en-US" w:eastAsia="zh-CN"/>
+              </w:rPr>
+            </w:pPr>
+            <w:r>
+              <w:rPr>
+                <w:rFonts w:hint="default" w:ascii="Arial" w:hAnsi="Arial" w:eastAsia="Arial" w:cs="Arial"/>
+                <w:b w:val="0"/>
+                <w:bCs/>
+                <w:sz w:val="20"/>
+                <w:szCs w:val="20"/>
+                <w:lang w:val="en-US" w:eastAsia="zh-CN"/>
+              </w:rPr>
+              <w:t>Ethernet</w:t>
+            </w:r>
+          </w:p>
+          <w:p>
+            <w:pPr>
+              <w:pStyle w:val="48"/>
+              <w:numPr>
+                <w:ilvl w:val="0"/>
+                <w:numId w:val="2"/>
+              </w:numPr>
+              <w:spacing w:after="60" w:line="360" w:lineRule="auto"/>
+              <w:ind w:left="420" w:leftChars="0" w:hanging="420" w:firstLineChars="0"/>
+              <w:rPr>
+                <w:rFonts w:hint="default" w:ascii="Arial" w:hAnsi="Arial" w:eastAsia="Arial" w:cs="Arial"/>
+                <w:b w:val="0"/>
+                <w:bCs/>
+                <w:sz w:val="20"/>
+                <w:szCs w:val="20"/>
+                <w:lang w:val="en-US" w:eastAsia="zh-CN"/>
+              </w:rPr>
+            </w:pPr>
+            <w:r>
+              <w:rPr>
+                <w:rFonts w:hint="default" w:ascii="Arial" w:hAnsi="Arial" w:eastAsia="Arial" w:cs="Arial"/>
+                <w:b w:val="0"/>
+                <w:bCs/>
+                <w:sz w:val="20"/>
+                <w:szCs w:val="20"/>
+                <w:lang w:val="en-US" w:eastAsia="zh-CN"/>
+              </w:rPr>
+              <w:t>Wi-Fi</w:t>
+            </w:r>
+          </w:p>
+          <w:p>
+            <w:pPr>
+              <w:pStyle w:val="48"/>
+              <w:numPr>
+                <w:ilvl w:val="0"/>
+                <w:numId w:val="2"/>
+              </w:numPr>
+              <w:spacing w:after="60" w:line="360" w:lineRule="auto"/>
+              <w:ind w:left="420" w:leftChars="0" w:hanging="420" w:firstLineChars="0"/>
+              <w:rPr>
+                <w:rFonts w:hint="default" w:ascii="Arial" w:hAnsi="Arial" w:eastAsia="Arial" w:cs="Arial"/>
+                <w:b w:val="0"/>
+                <w:bCs/>
+                <w:sz w:val="20"/>
+                <w:szCs w:val="20"/>
+                <w:lang w:val="en-US" w:eastAsia="zh-CN"/>
+              </w:rPr>
+            </w:pPr>
+            <w:r>
+              <w:rPr>
+                <w:rFonts w:hint="default" w:ascii="Arial" w:hAnsi="Arial" w:eastAsia="Arial" w:cs="Arial"/>
+                <w:b w:val="0"/>
+                <w:bCs/>
+                <w:sz w:val="20"/>
+                <w:szCs w:val="20"/>
+                <w:lang w:val="en-US" w:eastAsia="zh-CN"/>
+              </w:rPr>
+              <w:t>USB-based printers</w:t>
+            </w:r>
+          </w:p>
+          <w:p>
+            <w:pPr>
+              <w:pStyle w:val="48"/>
+              <w:numPr>
+                <w:ilvl w:val="0"/>
+                <w:numId w:val="0"/>
+              </w:numPr>
+              <w:spacing w:after="60" w:line="360" w:lineRule="auto"/>
+              <w:rPr>
+                <w:rFonts w:hint="default" w:ascii="Arial" w:hAnsi="Arial" w:eastAsia="Arial" w:cs="Arial"/>
+                <w:b w:val="0"/>
+                <w:bCs/>
+                <w:sz w:val="20"/>
+                <w:szCs w:val="20"/>
+                <w:lang w:val="en-US" w:eastAsia="zh-CN"/>
+              </w:rPr>
+            </w:pPr>
+            <w:r>
+              <w:rPr>
+                <w:rFonts w:hint="default" w:ascii="Arial" w:hAnsi="Arial" w:eastAsia="Arial" w:cs="Arial"/>
+                <w:b w:val="0"/>
+                <w:bCs/>
+                <w:sz w:val="20"/>
+                <w:szCs w:val="20"/>
+                <w:lang w:val="en-US" w:eastAsia="zh-CN"/>
+              </w:rPr>
+              <w:t xml:space="preserve">   Validated end-to-end printing from custom GUI apps and network devices within the LAN.</w:t>
+            </w:r>
+          </w:p>
+          <w:p>
+            <w:pPr>
+              <w:pStyle w:val="48"/>
+              <w:numPr>
+                <w:ilvl w:val="0"/>
+                <w:numId w:val="0"/>
+              </w:numPr>
+              <w:spacing w:after="60" w:line="360" w:lineRule="auto"/>
+              <w:rPr>
+                <w:rFonts w:hint="default" w:ascii="Arial" w:hAnsi="Arial" w:eastAsia="Arial" w:cs="Arial"/>
+                <w:b w:val="0"/>
+                <w:bCs/>
+                <w:sz w:val="20"/>
+                <w:szCs w:val="20"/>
+                <w:lang w:val="en-US" w:eastAsia="zh-CN"/>
+              </w:rPr>
+            </w:pPr>
+          </w:p>
+          <w:p>
+            <w:pPr>
+              <w:pStyle w:val="48"/>
+              <w:numPr>
+                <w:ilvl w:val="0"/>
+                <w:numId w:val="0"/>
+              </w:numPr>
+              <w:spacing w:after="60" w:line="360" w:lineRule="auto"/>
+              <w:rPr>
+                <w:rFonts w:hint="default" w:ascii="Arial" w:hAnsi="Arial" w:eastAsia="Arial" w:cs="Arial"/>
+                <w:b/>
+                <w:bCs w:val="0"/>
+                <w:sz w:val="20"/>
+                <w:szCs w:val="20"/>
+                <w:lang w:val="en-IN" w:eastAsia="zh-CN"/>
+              </w:rPr>
+            </w:pPr>
+            <w:r>
+              <w:rPr>
+                <w:rFonts w:hint="default" w:ascii="Arial" w:hAnsi="Arial" w:eastAsia="Arial" w:cs="Arial"/>
+                <w:b/>
+                <w:bCs w:val="0"/>
+                <w:sz w:val="20"/>
+                <w:szCs w:val="20"/>
+                <w:lang w:val="en-US" w:eastAsia="zh-CN"/>
+              </w:rPr>
+              <w:t>Tools and Technologies Used</w:t>
+            </w:r>
+            <w:r>
+              <w:rPr>
+                <w:rFonts w:hint="default" w:ascii="Arial" w:hAnsi="Arial" w:eastAsia="Arial" w:cs="Arial"/>
+                <w:b/>
+                <w:bCs w:val="0"/>
+                <w:sz w:val="20"/>
+                <w:szCs w:val="20"/>
+                <w:lang w:val="en-IN" w:eastAsia="zh-CN"/>
+              </w:rPr>
+              <w:t>:</w:t>
+            </w:r>
+          </w:p>
+          <w:p>
+            <w:pPr>
+              <w:pStyle w:val="48"/>
+              <w:numPr>
+                <w:ilvl w:val="0"/>
+                <w:numId w:val="2"/>
+              </w:numPr>
+              <w:spacing w:after="60" w:line="360" w:lineRule="auto"/>
+              <w:ind w:left="420" w:leftChars="0" w:hanging="420" w:firstLineChars="0"/>
+              <w:rPr>
+                <w:rFonts w:hint="default" w:ascii="Arial" w:hAnsi="Arial" w:eastAsia="Arial" w:cs="Arial"/>
+                <w:b w:val="0"/>
+                <w:bCs/>
+                <w:sz w:val="20"/>
+                <w:szCs w:val="20"/>
+                <w:lang w:val="en-US" w:eastAsia="zh-CN"/>
+              </w:rPr>
+            </w:pPr>
+            <w:r>
+              <w:rPr>
+                <w:rFonts w:hint="default" w:ascii="Arial" w:hAnsi="Arial" w:eastAsia="Arial" w:cs="Arial"/>
+                <w:b w:val="0"/>
+                <w:bCs/>
+                <w:sz w:val="20"/>
+                <w:szCs w:val="20"/>
+                <w:lang w:val="en-US" w:eastAsia="zh-CN"/>
+              </w:rPr>
+              <w:t>Yocto Project (Kirkstone, v6.6)</w:t>
+            </w:r>
+          </w:p>
+          <w:p>
+            <w:pPr>
+              <w:pStyle w:val="48"/>
+              <w:numPr>
+                <w:ilvl w:val="0"/>
+                <w:numId w:val="2"/>
+              </w:numPr>
+              <w:spacing w:after="60" w:line="360" w:lineRule="auto"/>
+              <w:ind w:left="420" w:leftChars="0" w:hanging="420" w:firstLineChars="0"/>
+              <w:rPr>
+                <w:rFonts w:hint="default" w:ascii="Arial" w:hAnsi="Arial" w:eastAsia="Arial" w:cs="Arial"/>
+                <w:b w:val="0"/>
+                <w:bCs/>
+                <w:sz w:val="20"/>
+                <w:szCs w:val="20"/>
+                <w:lang w:val="en-US" w:eastAsia="zh-CN"/>
+              </w:rPr>
+            </w:pPr>
+            <w:r>
+              <w:rPr>
+                <w:rFonts w:hint="default" w:ascii="Arial" w:hAnsi="Arial" w:eastAsia="Arial" w:cs="Arial"/>
+                <w:b w:val="0"/>
+                <w:bCs/>
+                <w:sz w:val="20"/>
+                <w:szCs w:val="20"/>
+                <w:lang w:val="en-US" w:eastAsia="zh-CN"/>
+              </w:rPr>
+              <w:t>Linux Kernel, U-Boot, Device Tree</w:t>
+            </w:r>
+          </w:p>
+          <w:p>
+            <w:pPr>
+              <w:pStyle w:val="48"/>
+              <w:numPr>
+                <w:ilvl w:val="0"/>
+                <w:numId w:val="2"/>
+              </w:numPr>
+              <w:spacing w:after="60" w:line="360" w:lineRule="auto"/>
+              <w:ind w:left="420" w:leftChars="0" w:hanging="420" w:firstLineChars="0"/>
+              <w:rPr>
+                <w:rFonts w:hint="default" w:ascii="Arial" w:hAnsi="Arial" w:eastAsia="Arial" w:cs="Arial"/>
+                <w:b w:val="0"/>
+                <w:bCs/>
+                <w:sz w:val="20"/>
+                <w:szCs w:val="20"/>
+                <w:lang w:val="en-US" w:eastAsia="zh-CN"/>
+              </w:rPr>
+            </w:pPr>
+            <w:r>
+              <w:rPr>
+                <w:rFonts w:hint="default" w:ascii="Arial" w:hAnsi="Arial" w:eastAsia="Arial" w:cs="Arial"/>
+                <w:b w:val="0"/>
+                <w:bCs/>
+                <w:sz w:val="20"/>
+                <w:szCs w:val="20"/>
+                <w:lang w:val="en-US" w:eastAsia="zh-CN"/>
+              </w:rPr>
+              <w:t>eIQ Toolkit, CMSIS-NN, Vela, TFLite, TFLite Micro</w:t>
+            </w:r>
+          </w:p>
+          <w:p>
+            <w:pPr>
+              <w:pStyle w:val="48"/>
+              <w:numPr>
+                <w:ilvl w:val="0"/>
+                <w:numId w:val="2"/>
+              </w:numPr>
+              <w:spacing w:after="60" w:line="360" w:lineRule="auto"/>
+              <w:ind w:left="420" w:leftChars="0" w:hanging="420" w:firstLineChars="0"/>
+              <w:rPr>
+                <w:rFonts w:hint="default" w:ascii="Arial" w:hAnsi="Arial" w:eastAsia="Arial" w:cs="Arial"/>
+                <w:b w:val="0"/>
+                <w:bCs/>
+                <w:sz w:val="20"/>
+                <w:szCs w:val="20"/>
+                <w:lang w:val="en-US" w:eastAsia="zh-CN"/>
+              </w:rPr>
+            </w:pPr>
+            <w:r>
+              <w:rPr>
+                <w:rFonts w:hint="default" w:ascii="Arial" w:hAnsi="Arial" w:eastAsia="Arial" w:cs="Arial"/>
+                <w:b w:val="0"/>
+                <w:bCs/>
+                <w:sz w:val="20"/>
+                <w:szCs w:val="20"/>
+                <w:lang w:val="en-US" w:eastAsia="zh-CN"/>
+              </w:rPr>
+              <w:t>GUI Guider, QT, RDP, Weston/Wayland</w:t>
+            </w:r>
+          </w:p>
+          <w:p>
+            <w:pPr>
+              <w:pStyle w:val="48"/>
+              <w:numPr>
+                <w:ilvl w:val="0"/>
+                <w:numId w:val="2"/>
+              </w:numPr>
+              <w:spacing w:after="60" w:line="360" w:lineRule="auto"/>
+              <w:ind w:left="420" w:leftChars="0" w:hanging="420" w:firstLineChars="0"/>
+              <w:rPr>
+                <w:rFonts w:hint="default" w:ascii="Arial" w:hAnsi="Arial" w:eastAsia="Arial" w:cs="Arial"/>
+                <w:b w:val="0"/>
+                <w:bCs/>
+                <w:sz w:val="20"/>
+                <w:szCs w:val="20"/>
+                <w:lang w:val="en-US" w:eastAsia="zh-CN"/>
+              </w:rPr>
+            </w:pPr>
+            <w:r>
+              <w:rPr>
+                <w:rFonts w:hint="default" w:ascii="Arial" w:hAnsi="Arial" w:eastAsia="Arial" w:cs="Arial"/>
+                <w:b w:val="0"/>
+                <w:bCs/>
+                <w:sz w:val="20"/>
+                <w:szCs w:val="20"/>
+                <w:lang w:val="en-US" w:eastAsia="zh-CN"/>
+              </w:rPr>
+              <w:t>Python: pyaudio, pydub, smbus2, ffmpeg, flac, portaudio</w:t>
+            </w:r>
+          </w:p>
+          <w:p>
+            <w:pPr>
+              <w:pStyle w:val="48"/>
+              <w:numPr>
+                <w:ilvl w:val="0"/>
+                <w:numId w:val="2"/>
+              </w:numPr>
+              <w:spacing w:after="60" w:line="360" w:lineRule="auto"/>
+              <w:ind w:left="420" w:leftChars="0" w:hanging="420" w:firstLineChars="0"/>
+              <w:rPr>
+                <w:rFonts w:hint="default" w:ascii="Arial" w:hAnsi="Arial" w:eastAsia="Arial" w:cs="Arial"/>
+                <w:b w:val="0"/>
+                <w:bCs/>
+                <w:sz w:val="20"/>
+                <w:szCs w:val="20"/>
+                <w:lang w:val="en-US" w:eastAsia="zh-CN"/>
+              </w:rPr>
+            </w:pPr>
+            <w:r>
+              <w:rPr>
+                <w:rFonts w:hint="default" w:ascii="Arial" w:hAnsi="Arial" w:eastAsia="Arial" w:cs="Arial"/>
+                <w:b w:val="0"/>
+                <w:bCs/>
+                <w:sz w:val="20"/>
+                <w:szCs w:val="20"/>
+                <w:lang w:val="en-US" w:eastAsia="zh-CN"/>
+              </w:rPr>
+              <w:t>ALSA, bluealsa, wireplumber, jack audio, VIT SDK</w:t>
+            </w:r>
+          </w:p>
+          <w:p>
+            <w:pPr>
+              <w:pStyle w:val="48"/>
+              <w:numPr>
+                <w:ilvl w:val="0"/>
+                <w:numId w:val="2"/>
+              </w:numPr>
+              <w:spacing w:after="60" w:line="360" w:lineRule="auto"/>
+              <w:ind w:left="420" w:leftChars="0" w:hanging="420" w:firstLineChars="0"/>
+              <w:rPr>
+                <w:rFonts w:hint="default" w:ascii="Arial" w:hAnsi="Arial" w:eastAsia="Arial" w:cs="Arial"/>
+                <w:b w:val="0"/>
+                <w:bCs/>
+                <w:sz w:val="20"/>
+                <w:szCs w:val="20"/>
+                <w:lang w:val="en-US" w:eastAsia="zh-CN"/>
+              </w:rPr>
+            </w:pPr>
+            <w:r>
+              <w:rPr>
+                <w:rFonts w:hint="default" w:ascii="Arial" w:hAnsi="Arial" w:eastAsia="Arial" w:cs="Arial"/>
+                <w:b w:val="0"/>
+                <w:bCs/>
+                <w:sz w:val="20"/>
+                <w:szCs w:val="20"/>
+                <w:lang w:val="en-US" w:eastAsia="zh-CN"/>
+              </w:rPr>
+              <w:t>Modbus, BACnet, SPI/I2C/UART/GPIO/PWM</w:t>
+            </w:r>
+          </w:p>
+          <w:p>
+            <w:pPr>
+              <w:pStyle w:val="48"/>
+              <w:numPr>
+                <w:ilvl w:val="0"/>
+                <w:numId w:val="2"/>
+              </w:numPr>
+              <w:spacing w:after="60" w:line="360" w:lineRule="auto"/>
               <w:ind w:left="420" w:leftChars="0" w:hanging="420" w:firstLineChars="0"/>
               <w:rPr>
                 <w:rFonts w:ascii="Arial" w:hAnsi="Arial" w:eastAsia="Arial" w:cs="Arial"/>
-                <w:color w:val="000000"/>
-                <w:sz w:val="20"/>
-                <w:szCs w:val="20"/>
-              </w:rPr>
-            </w:pPr>
-            <w:r>
-              <w:rPr>
-                <w:rStyle w:val="8"/>
-                <w:b w:val="0"/>
-                <w:bCs w:val="0"/>
-              </w:rPr>
-              <w:t>I completed my B.E. in Mechanical Engineering in 2021 from Apollo Engineering College, Chennai.</w:t>
+                <w:sz w:val="20"/>
+                <w:szCs w:val="20"/>
+              </w:rPr>
+            </w:pPr>
+            <w:r>
+              <w:rPr>
+                <w:rFonts w:hint="default" w:ascii="Arial" w:hAnsi="Arial" w:eastAsia="Arial" w:cs="Arial"/>
+                <w:b w:val="0"/>
+                <w:bCs/>
+                <w:sz w:val="20"/>
+                <w:szCs w:val="20"/>
+                <w:lang w:val="en-US" w:eastAsia="zh-CN"/>
+              </w:rPr>
+              <w:t>Wireshark, i2cdetect, v4l2, perf, dmesg, top</w:t>
             </w:r>
           </w:p>
         </w:tc>
       </w:tr>
-      <w:bookmarkEnd w:id="0"/>
+      <w:tr>
+        <w:tblPrEx>
+          <w:tblBorders>
+            <w:top w:val="single" w:color="000001" w:sz="4" w:space="0"/>
+            <w:left w:val="single" w:color="000001" w:sz="4" w:space="0"/>
+            <w:bottom w:val="single" w:color="000001" w:sz="4" w:space="0"/>
+            <w:right w:val="single" w:color="000001" w:sz="4" w:space="0"/>
+            <w:insideH w:val="single" w:color="000001" w:sz="4" w:space="0"/>
+            <w:insideV w:val="single" w:color="000001" w:sz="4" w:space="0"/>
+          </w:tblBorders>
+          <w:tblCellMar>
+            <w:top w:w="0" w:type="dxa"/>
+            <w:left w:w="108" w:type="dxa"/>
+            <w:bottom w:w="0" w:type="dxa"/>
+            <w:right w:w="108" w:type="dxa"/>
+          </w:tblCellMar>
+        </w:tblPrEx>
+        <w:tc>
+          <w:tcPr>
+            <w:tcW w:w="2248" w:type="dxa"/>
+            <w:tcBorders>
+              <w:top w:val="single" w:color="000001" w:sz="4" w:space="0"/>
+              <w:left w:val="single" w:color="000001" w:sz="4" w:space="0"/>
+              <w:bottom w:val="single" w:color="000001" w:sz="4" w:space="0"/>
+              <w:right w:val="single" w:color="000001" w:sz="4" w:space="0"/>
+            </w:tcBorders>
+            <w:shd w:val="clear" w:color="auto" w:fill="FFFFFF"/>
+            <w:tcMar>
+              <w:left w:w="108" w:type="dxa"/>
+            </w:tcMar>
+          </w:tcPr>
+          <w:p>
+            <w:r>
+              <w:rPr>
+                <w:b/>
+              </w:rPr>
+              <w:t>Technical Skills</w:t>
+            </w:r>
+          </w:p>
+        </w:tc>
+        <w:tc>
+          <w:tcPr>
+            <w:tcW w:w="6994" w:type="dxa"/>
+            <w:tcBorders>
+              <w:top w:val="single" w:color="000001" w:sz="4" w:space="0"/>
+              <w:left w:val="single" w:color="000001" w:sz="4" w:space="0"/>
+              <w:bottom w:val="single" w:color="000001" w:sz="4" w:space="0"/>
+              <w:right w:val="single" w:color="000001" w:sz="4" w:space="0"/>
+            </w:tcBorders>
+            <w:shd w:val="clear" w:color="auto" w:fill="FFFFFF"/>
+            <w:tcMar>
+              <w:left w:w="108" w:type="dxa"/>
+            </w:tcMar>
+          </w:tcPr>
+          <w:p>
+            <w:pPr>
+              <w:pStyle w:val="48"/>
+              <w:numPr>
+                <w:ilvl w:val="0"/>
+                <w:numId w:val="1"/>
+              </w:numPr>
+              <w:spacing w:after="60" w:line="360" w:lineRule="auto"/>
+              <w:ind w:left="420" w:leftChars="0" w:hanging="420" w:firstLineChars="0"/>
+              <w:rPr>
+                <w:rFonts w:hint="default" w:ascii="Arial" w:hAnsi="Arial" w:eastAsia="Arial" w:cs="Arial"/>
+                <w:b w:val="0"/>
+                <w:bCs/>
+                <w:color w:val="000000"/>
+                <w:sz w:val="20"/>
+                <w:szCs w:val="20"/>
+                <w:lang w:val="en-US" w:eastAsia="zh-CN"/>
+              </w:rPr>
+            </w:pPr>
+            <w:r>
+              <w:rPr>
+                <w:rFonts w:hint="default" w:ascii="Arial" w:hAnsi="Arial" w:eastAsia="Arial" w:cs="Arial"/>
+                <w:b/>
+                <w:color w:val="000000"/>
+                <w:sz w:val="20"/>
+                <w:szCs w:val="20"/>
+                <w:lang w:val="en-US" w:eastAsia="zh-CN"/>
+              </w:rPr>
+              <w:t>Programming Languages –</w:t>
+            </w:r>
+            <w:r>
+              <w:rPr>
+                <w:rFonts w:hint="default" w:ascii="Arial" w:hAnsi="Arial" w:eastAsia="Arial" w:cs="Arial"/>
+                <w:b w:val="0"/>
+                <w:bCs/>
+                <w:color w:val="000000"/>
+                <w:sz w:val="20"/>
+                <w:szCs w:val="20"/>
+                <w:lang w:val="en-US" w:eastAsia="zh-CN"/>
+              </w:rPr>
+              <w:t xml:space="preserve"> C, C++, Embedded C, Shell Scripting, Data Structures</w:t>
+            </w:r>
+          </w:p>
+          <w:p>
+            <w:pPr>
+              <w:pStyle w:val="48"/>
+              <w:numPr>
+                <w:ilvl w:val="0"/>
+                <w:numId w:val="1"/>
+              </w:numPr>
+              <w:spacing w:after="60" w:line="360" w:lineRule="auto"/>
+              <w:ind w:left="420" w:leftChars="0" w:hanging="420" w:firstLineChars="0"/>
+              <w:rPr>
+                <w:rFonts w:hint="default" w:ascii="Arial" w:hAnsi="Arial" w:eastAsia="Arial" w:cs="Arial"/>
+                <w:b w:val="0"/>
+                <w:bCs/>
+                <w:color w:val="000000"/>
+                <w:sz w:val="20"/>
+                <w:szCs w:val="20"/>
+                <w:lang w:val="en-US" w:eastAsia="zh-CN"/>
+              </w:rPr>
+            </w:pPr>
+            <w:r>
+              <w:rPr>
+                <w:rFonts w:hint="default" w:ascii="Arial" w:hAnsi="Arial" w:eastAsia="Arial" w:cs="Arial"/>
+                <w:b/>
+                <w:color w:val="000000"/>
+                <w:sz w:val="20"/>
+                <w:szCs w:val="20"/>
+                <w:lang w:val="en-US" w:eastAsia="zh-CN"/>
+              </w:rPr>
+              <w:t>Operating Systems –</w:t>
+            </w:r>
+            <w:r>
+              <w:rPr>
+                <w:rFonts w:hint="default" w:ascii="Arial" w:hAnsi="Arial" w:eastAsia="Arial" w:cs="Arial"/>
+                <w:b w:val="0"/>
+                <w:bCs/>
+                <w:color w:val="000000"/>
+                <w:sz w:val="20"/>
+                <w:szCs w:val="20"/>
+                <w:lang w:val="en-US" w:eastAsia="zh-CN"/>
+              </w:rPr>
+              <w:t xml:space="preserve"> Embedded Linux (Yocto, OpenWrt),FreeRTOS, Bare-metal, Android (basic), Windows (for tools), Linux System Programming</w:t>
+            </w:r>
+            <w:r>
+              <w:rPr>
+                <w:rFonts w:hint="default" w:ascii="Arial" w:hAnsi="Arial" w:eastAsia="Arial" w:cs="Arial"/>
+                <w:b w:val="0"/>
+                <w:bCs/>
+                <w:color w:val="000000"/>
+                <w:sz w:val="20"/>
+                <w:szCs w:val="20"/>
+                <w:lang w:val="en-IN" w:eastAsia="zh-CN"/>
+              </w:rPr>
+              <w:t>.</w:t>
+            </w:r>
+          </w:p>
+          <w:p>
+            <w:pPr>
+              <w:pStyle w:val="48"/>
+              <w:numPr>
+                <w:ilvl w:val="0"/>
+                <w:numId w:val="1"/>
+              </w:numPr>
+              <w:spacing w:after="60" w:line="360" w:lineRule="auto"/>
+              <w:ind w:left="420" w:leftChars="0" w:hanging="420" w:firstLineChars="0"/>
+              <w:rPr>
+                <w:rFonts w:hint="default" w:ascii="Arial" w:hAnsi="Arial" w:eastAsia="Arial" w:cs="Arial"/>
+                <w:b/>
+                <w:color w:val="000000"/>
+                <w:sz w:val="20"/>
+                <w:szCs w:val="20"/>
+                <w:lang w:val="en-US" w:eastAsia="zh-CN"/>
+              </w:rPr>
+            </w:pPr>
+            <w:r>
+              <w:rPr>
+                <w:rFonts w:hint="default" w:ascii="Arial" w:hAnsi="Arial" w:eastAsia="Arial" w:cs="Arial"/>
+                <w:b/>
+                <w:color w:val="000000"/>
+                <w:sz w:val="20"/>
+                <w:szCs w:val="20"/>
+                <w:lang w:val="en-US" w:eastAsia="zh-CN"/>
+              </w:rPr>
+              <w:t>Software Tools –</w:t>
+            </w:r>
+            <w:r>
+              <w:rPr>
+                <w:rFonts w:hint="default" w:ascii="Arial" w:hAnsi="Arial" w:eastAsia="Arial" w:cs="Arial"/>
+                <w:b w:val="0"/>
+                <w:bCs/>
+                <w:color w:val="000000"/>
+                <w:sz w:val="20"/>
+                <w:szCs w:val="20"/>
+                <w:lang w:val="en-US" w:eastAsia="zh-CN"/>
+              </w:rPr>
+              <w:t xml:space="preserve"> GDB, Valgrind, Code Composer Studio,PlatformIO, Yocto Build System, CVE-bin-tool, UUU Tool, OpenSSL</w:t>
+            </w:r>
+          </w:p>
+          <w:p>
+            <w:pPr>
+              <w:pStyle w:val="48"/>
+              <w:numPr>
+                <w:ilvl w:val="0"/>
+                <w:numId w:val="1"/>
+              </w:numPr>
+              <w:spacing w:after="60" w:line="360" w:lineRule="auto"/>
+              <w:ind w:left="420" w:leftChars="0" w:hanging="420" w:firstLineChars="0"/>
+              <w:rPr>
+                <w:rFonts w:hint="default" w:ascii="Arial" w:hAnsi="Arial" w:eastAsia="Arial" w:cs="Arial"/>
+                <w:b/>
+                <w:color w:val="000000"/>
+                <w:sz w:val="20"/>
+                <w:szCs w:val="20"/>
+                <w:lang w:val="en-US" w:eastAsia="zh-CN"/>
+              </w:rPr>
+            </w:pPr>
+            <w:r>
+              <w:rPr>
+                <w:rFonts w:hint="default" w:ascii="Arial" w:hAnsi="Arial" w:eastAsia="Arial" w:cs="Arial"/>
+                <w:b/>
+                <w:color w:val="000000"/>
+                <w:sz w:val="20"/>
+                <w:szCs w:val="20"/>
+                <w:lang w:val="en-US" w:eastAsia="zh-CN"/>
+              </w:rPr>
+              <w:t xml:space="preserve">Microcontrollers / Processors – </w:t>
+            </w:r>
+            <w:r>
+              <w:rPr>
+                <w:rFonts w:hint="default" w:ascii="Arial" w:hAnsi="Arial" w:eastAsia="Arial" w:cs="Arial"/>
+                <w:b w:val="0"/>
+                <w:bCs/>
+                <w:color w:val="000000"/>
+                <w:sz w:val="20"/>
+                <w:szCs w:val="20"/>
+                <w:lang w:val="en-US" w:eastAsia="zh-CN"/>
+              </w:rPr>
+              <w:t>TI AM437x, NXP i.MX8MM, STM32MP157, ESP32, Qualcomm IPQ5018</w:t>
+            </w:r>
+          </w:p>
+          <w:p>
+            <w:pPr>
+              <w:pStyle w:val="48"/>
+              <w:numPr>
+                <w:ilvl w:val="0"/>
+                <w:numId w:val="1"/>
+              </w:numPr>
+              <w:spacing w:after="60" w:line="360" w:lineRule="auto"/>
+              <w:ind w:left="420" w:leftChars="0" w:hanging="420" w:firstLineChars="0"/>
+              <w:rPr>
+                <w:rFonts w:hint="default" w:ascii="Arial" w:hAnsi="Arial" w:eastAsia="Arial" w:cs="Arial"/>
+                <w:b/>
+                <w:color w:val="000000"/>
+                <w:sz w:val="20"/>
+                <w:szCs w:val="20"/>
+                <w:lang w:val="en-US" w:eastAsia="zh-CN"/>
+              </w:rPr>
+            </w:pPr>
+            <w:r>
+              <w:rPr>
+                <w:rFonts w:hint="default" w:ascii="Arial" w:hAnsi="Arial" w:eastAsia="Arial" w:cs="Arial"/>
+                <w:b/>
+                <w:color w:val="000000"/>
+                <w:sz w:val="20"/>
+                <w:szCs w:val="20"/>
+                <w:lang w:val="en-US" w:eastAsia="zh-CN"/>
+              </w:rPr>
+              <w:t xml:space="preserve">Networking – </w:t>
+            </w:r>
+            <w:r>
+              <w:rPr>
+                <w:rFonts w:hint="default" w:ascii="Arial" w:hAnsi="Arial" w:eastAsia="Arial" w:cs="Arial"/>
+                <w:b w:val="0"/>
+                <w:bCs/>
+                <w:color w:val="000000"/>
+                <w:sz w:val="20"/>
+                <w:szCs w:val="20"/>
+                <w:lang w:val="en-US" w:eastAsia="zh-CN"/>
+              </w:rPr>
+              <w:t>TCP/IP, UDP, Modbus TCP, DHCP, SNTP, RSTP, VLAN, NAT, Socket Programming</w:t>
+            </w:r>
+          </w:p>
+          <w:p>
+            <w:pPr>
+              <w:pStyle w:val="48"/>
+              <w:numPr>
+                <w:ilvl w:val="0"/>
+                <w:numId w:val="1"/>
+              </w:numPr>
+              <w:spacing w:after="60" w:line="360" w:lineRule="auto"/>
+              <w:ind w:left="420" w:leftChars="0" w:hanging="420" w:firstLineChars="0"/>
+              <w:rPr>
+                <w:rFonts w:hint="default" w:ascii="Arial" w:hAnsi="Arial" w:eastAsia="Arial" w:cs="Arial"/>
+                <w:b/>
+                <w:color w:val="000000"/>
+                <w:sz w:val="20"/>
+                <w:szCs w:val="20"/>
+                <w:lang w:val="en-US" w:eastAsia="zh-CN"/>
+              </w:rPr>
+            </w:pPr>
+            <w:r>
+              <w:rPr>
+                <w:rFonts w:hint="default" w:ascii="Arial" w:hAnsi="Arial" w:eastAsia="Arial" w:cs="Arial"/>
+                <w:b/>
+                <w:color w:val="000000"/>
+                <w:sz w:val="20"/>
+                <w:szCs w:val="20"/>
+                <w:lang w:val="en-US" w:eastAsia="zh-CN"/>
+              </w:rPr>
+              <w:t xml:space="preserve">Protocols &amp; Interfaces – </w:t>
+            </w:r>
+            <w:r>
+              <w:rPr>
+                <w:rFonts w:hint="default" w:ascii="Arial" w:hAnsi="Arial" w:eastAsia="Arial" w:cs="Arial"/>
+                <w:b w:val="0"/>
+                <w:bCs/>
+                <w:color w:val="000000"/>
+                <w:sz w:val="20"/>
+                <w:szCs w:val="20"/>
+                <w:lang w:val="en-US" w:eastAsia="zh-CN"/>
+              </w:rPr>
+              <w:t>I2C, SPI, UART, CAN 2.0B, BLE, Wi-Fi, I2S, GPIO, EEPROM</w:t>
+            </w:r>
+          </w:p>
+          <w:p>
+            <w:pPr>
+              <w:pStyle w:val="48"/>
+              <w:numPr>
+                <w:ilvl w:val="0"/>
+                <w:numId w:val="1"/>
+              </w:numPr>
+              <w:spacing w:after="60" w:line="360" w:lineRule="auto"/>
+              <w:ind w:left="420" w:leftChars="0" w:hanging="420" w:firstLineChars="0"/>
+              <w:rPr>
+                <w:rFonts w:hint="default" w:ascii="Arial" w:hAnsi="Arial" w:eastAsia="Arial" w:cs="Arial"/>
+                <w:b/>
+                <w:color w:val="000000"/>
+                <w:sz w:val="20"/>
+                <w:szCs w:val="20"/>
+                <w:lang w:val="en-US" w:eastAsia="zh-CN"/>
+              </w:rPr>
+            </w:pPr>
+            <w:r>
+              <w:rPr>
+                <w:rFonts w:hint="default" w:ascii="Arial" w:hAnsi="Arial" w:eastAsia="Arial" w:cs="Arial"/>
+                <w:b/>
+                <w:color w:val="000000"/>
+                <w:sz w:val="20"/>
+                <w:szCs w:val="20"/>
+                <w:lang w:val="en-US" w:eastAsia="zh-CN"/>
+              </w:rPr>
+              <w:t xml:space="preserve">Embedded Concepts – </w:t>
+            </w:r>
+            <w:r>
+              <w:rPr>
+                <w:rFonts w:hint="default" w:ascii="Arial" w:hAnsi="Arial" w:eastAsia="Arial" w:cs="Arial"/>
+                <w:b w:val="0"/>
+                <w:bCs/>
+                <w:color w:val="000000"/>
+                <w:sz w:val="20"/>
+                <w:szCs w:val="20"/>
+                <w:lang w:val="en-US" w:eastAsia="zh-CN"/>
+              </w:rPr>
+              <w:t>Bootloader (U-Boot), Device Drivers, Kernel Modules, Device Tree, Dual RootFS, SWUpdate, System Daemons, Multithreading (pThreads), IPC</w:t>
+            </w:r>
+          </w:p>
+          <w:p>
+            <w:pPr>
+              <w:pStyle w:val="48"/>
+              <w:numPr>
+                <w:ilvl w:val="0"/>
+                <w:numId w:val="1"/>
+              </w:numPr>
+              <w:spacing w:after="60" w:line="360" w:lineRule="auto"/>
+              <w:ind w:left="420" w:leftChars="0" w:hanging="420" w:firstLineChars="0"/>
+              <w:rPr>
+                <w:rFonts w:hint="default" w:ascii="Arial" w:hAnsi="Arial" w:eastAsia="Arial" w:cs="Arial"/>
+                <w:b w:val="0"/>
+                <w:bCs/>
+                <w:color w:val="000000"/>
+                <w:sz w:val="20"/>
+                <w:szCs w:val="20"/>
+                <w:lang w:val="en-US" w:eastAsia="zh-CN"/>
+              </w:rPr>
+            </w:pPr>
+            <w:r>
+              <w:rPr>
+                <w:rFonts w:hint="default" w:ascii="Arial" w:hAnsi="Arial" w:eastAsia="Arial" w:cs="Arial"/>
+                <w:b/>
+                <w:color w:val="000000"/>
+                <w:sz w:val="20"/>
+                <w:szCs w:val="20"/>
+                <w:lang w:val="en-US" w:eastAsia="zh-CN"/>
+              </w:rPr>
+              <w:t>Sensors &amp; Peripherals –</w:t>
+            </w:r>
+            <w:r>
+              <w:rPr>
+                <w:rFonts w:hint="default" w:ascii="Arial" w:hAnsi="Arial" w:eastAsia="Arial" w:cs="Arial"/>
+                <w:b w:val="0"/>
+                <w:bCs/>
+                <w:color w:val="000000"/>
+                <w:sz w:val="20"/>
+                <w:szCs w:val="20"/>
+                <w:lang w:val="en-US" w:eastAsia="zh-CN"/>
+              </w:rPr>
+              <w:t xml:space="preserve"> BME680 (Air Quality), Oxygen Sensor, HX711 (Weight), Microphone, Audio Codec, LEDs</w:t>
+            </w:r>
+          </w:p>
+          <w:p>
+            <w:pPr>
+              <w:pStyle w:val="48"/>
+              <w:numPr>
+                <w:numId w:val="0"/>
+              </w:numPr>
+              <w:spacing w:after="60" w:line="360" w:lineRule="auto"/>
+              <w:ind w:leftChars="0"/>
+              <w:rPr>
+                <w:rFonts w:hint="default" w:ascii="Arial" w:hAnsi="Arial" w:eastAsia="Arial" w:cs="Arial"/>
+                <w:b w:val="0"/>
+                <w:bCs/>
+                <w:sz w:val="20"/>
+                <w:szCs w:val="20"/>
+                <w:lang w:val="en-US" w:eastAsia="zh-CN"/>
+              </w:rPr>
+            </w:pPr>
+            <w:r>
+              <w:rPr>
+                <w:rFonts w:hint="default" w:ascii="Arial" w:hAnsi="Arial" w:eastAsia="Arial" w:cs="Arial"/>
+                <w:b/>
+                <w:color w:val="000000"/>
+                <w:sz w:val="20"/>
+                <w:szCs w:val="20"/>
+                <w:lang w:val="en-US" w:eastAsia="zh-CN"/>
+              </w:rPr>
+              <w:t>Security &amp; Encryption –</w:t>
+            </w:r>
+            <w:r>
+              <w:rPr>
+                <w:rFonts w:hint="default" w:ascii="Arial" w:hAnsi="Arial" w:eastAsia="Arial" w:cs="Arial"/>
+                <w:b w:val="0"/>
+                <w:bCs/>
+                <w:color w:val="000000"/>
+                <w:sz w:val="20"/>
+                <w:szCs w:val="20"/>
+                <w:lang w:val="en-US" w:eastAsia="zh-CN"/>
+              </w:rPr>
+              <w:t xml:space="preserve"> TLS, RSA, AES, HMAC, CVE Patching</w:t>
+            </w:r>
+          </w:p>
+        </w:tc>
+      </w:tr>
+      <w:tr>
+        <w:tblPrEx>
+          <w:tblBorders>
+            <w:top w:val="single" w:color="000001" w:sz="4" w:space="0"/>
+            <w:left w:val="single" w:color="000001" w:sz="4" w:space="0"/>
+            <w:bottom w:val="single" w:color="000001" w:sz="4" w:space="0"/>
+            <w:right w:val="single" w:color="000001" w:sz="4" w:space="0"/>
+            <w:insideH w:val="single" w:color="000001" w:sz="4" w:space="0"/>
+            <w:insideV w:val="single" w:color="000001" w:sz="4" w:space="0"/>
+          </w:tblBorders>
+          <w:tblCellMar>
+            <w:top w:w="0" w:type="dxa"/>
+            <w:left w:w="108" w:type="dxa"/>
+            <w:bottom w:w="0" w:type="dxa"/>
+            <w:right w:w="108" w:type="dxa"/>
+          </w:tblCellMar>
+        </w:tblPrEx>
+        <w:tc>
+          <w:tcPr>
+            <w:tcW w:w="2248" w:type="dxa"/>
+            <w:tcBorders>
+              <w:top w:val="single" w:color="000001" w:sz="4" w:space="0"/>
+              <w:left w:val="single" w:color="000001" w:sz="4" w:space="0"/>
+              <w:bottom w:val="single" w:color="000001" w:sz="4" w:space="0"/>
+              <w:right w:val="single" w:color="000001" w:sz="4" w:space="0"/>
+            </w:tcBorders>
+            <w:shd w:val="clear" w:color="auto" w:fill="FFFFFF"/>
+            <w:tcMar>
+              <w:left w:w="108" w:type="dxa"/>
+            </w:tcMar>
+          </w:tcPr>
+          <w:p>
+            <w:pPr>
+              <w:rPr>
+                <w:b/>
+              </w:rPr>
+            </w:pPr>
+            <w:r>
+              <w:rPr>
+                <w:b/>
+              </w:rPr>
+              <w:t xml:space="preserve">Academic </w:t>
+            </w:r>
+          </w:p>
+        </w:tc>
+        <w:tc>
+          <w:tcPr>
+            <w:tcW w:w="6994" w:type="dxa"/>
+            <w:tcBorders>
+              <w:top w:val="single" w:color="000001" w:sz="4" w:space="0"/>
+              <w:left w:val="single" w:color="000001" w:sz="4" w:space="0"/>
+              <w:bottom w:val="single" w:color="000001" w:sz="4" w:space="0"/>
+              <w:right w:val="single" w:color="000001" w:sz="4" w:space="0"/>
+            </w:tcBorders>
+            <w:shd w:val="clear" w:color="auto" w:fill="FFFFFF"/>
+            <w:tcMar>
+              <w:left w:w="108" w:type="dxa"/>
+            </w:tcMar>
+          </w:tcPr>
+          <w:p>
+            <w:pPr>
+              <w:pStyle w:val="48"/>
+              <w:numPr>
+                <w:ilvl w:val="0"/>
+                <w:numId w:val="3"/>
+              </w:numPr>
+              <w:spacing w:after="60" w:line="360" w:lineRule="auto"/>
+              <w:ind w:left="420" w:leftChars="0" w:hanging="420" w:firstLineChars="0"/>
+              <w:rPr>
+                <w:rFonts w:hint="default" w:ascii="Arial" w:hAnsi="Arial" w:eastAsia="Arial" w:cs="Arial"/>
+                <w:b/>
+                <w:color w:val="000000"/>
+                <w:sz w:val="20"/>
+                <w:szCs w:val="20"/>
+                <w:lang w:val="en-US" w:eastAsia="zh-CN"/>
+              </w:rPr>
+            </w:pPr>
+            <w:r>
+              <w:rPr>
+                <w:rStyle w:val="8"/>
+                <w:b w:val="0"/>
+                <w:bCs w:val="0"/>
+              </w:rPr>
+              <w:t>I completed my B.E. in Mechanical Engineering in 2021 from Apollo Engineering College, Chennai.</w:t>
+            </w:r>
+          </w:p>
+        </w:tc>
+      </w:tr>
     </w:tbl>
     <w:p>
       <w:pPr>
         <w:spacing w:line="360" w:lineRule="auto"/>
       </w:pPr>
+      <w:bookmarkStart w:id="0" w:name="_GoBack"/>
+      <w:bookmarkEnd w:id="0"/>
     </w:p>
     <w:sectPr>
       <w:pgSz w:w="11906" w:h="16838"/>
@@ -7512,6 +9539,26 @@
 <file path=word/numbering.xml><?xml version="1.0" encoding="utf-8"?>
 <w:numbering xmlns:wpc="http://schemas.microsoft.com/office/word/2010/wordprocessingCanvas" xmlns:mc="http://schemas.openxmlformats.org/markup-compatibility/2006" xmlns:o="urn:schemas-microsoft-com:office:office" xmlns:r="http://schemas.openxmlformats.org/officeDocument/2006/relationships" xmlns:m="http://schemas.openxmlformats.org/officeDocument/2006/math" xmlns:v="urn:schemas-microsoft-com:vml" xmlns:wp14="http://schemas.microsoft.com/office/word/2010/wordprocessingDrawing" xmlns:wp="http://schemas.openxmlformats.org/drawingml/2006/wordprocessingDrawing" xmlns:w10="urn:schemas-microsoft-com:office:word" xmlns:w="http://schemas.openxmlformats.org/wordprocessingml/2006/main" xmlns:w14="http://schemas.microsoft.com/office/word/2010/wordml" xmlns:wpg="http://schemas.microsoft.com/office/word/2010/wordprocessingGroup" xmlns:wpi="http://schemas.microsoft.com/office/word/2010/wordprocessingInk" xmlns:wne="http://schemas.microsoft.com/office/word/2006/wordml" xmlns:wps="http://schemas.microsoft.com/office/word/2010/wordprocessingShape" xmlns:wpsCustomData="http://www.wps.cn/officeDocument/2013/wpsCustomData" mc:Ignorable="w14 wp14">
   <w:abstractNum w:abstractNumId="0">
+    <w:nsid w:val="CF795CC3"/>
+    <w:multiLevelType w:val="singleLevel"/>
+    <w:tmpl w:val="CF795CC3"/>
+    <w:lvl w:ilvl="0" w:tentative="0">
+      <w:start w:val="1"/>
+      <w:numFmt w:val="bullet"/>
+      <w:lvlText w:val=""/>
+      <w:lvlJc w:val="left"/>
+      <w:pPr>
+        <w:tabs>
+          <w:tab w:val="left" w:pos="420"/>
+        </w:tabs>
+        <w:ind w:left="420" w:leftChars="0" w:hanging="420" w:firstLineChars="0"/>
+      </w:pPr>
+      <w:rPr>
+        <w:rFonts w:hint="default" w:ascii="Wingdings" w:hAnsi="Wingdings"/>
+      </w:rPr>
+    </w:lvl>
+  </w:abstractNum>
+  <w:abstractNum w:abstractNumId="1">
     <w:nsid w:val="FEFF3520"/>
     <w:multiLevelType w:val="singleLevel"/>
     <w:tmpl w:val="FEFF3520"/>
@@ -7531,8 +9578,34 @@
       </w:rPr>
     </w:lvl>
   </w:abstractNum>
+  <w:abstractNum w:abstractNumId="2">
+    <w:nsid w:val="7A364DBC"/>
+    <w:multiLevelType w:val="singleLevel"/>
+    <w:tmpl w:val="7A364DBC"/>
+    <w:lvl w:ilvl="0" w:tentative="0">
+      <w:start w:val="1"/>
+      <w:numFmt w:val="bullet"/>
+      <w:lvlText w:val=""/>
+      <w:lvlJc w:val="left"/>
+      <w:pPr>
+        <w:tabs>
+          <w:tab w:val="left" w:pos="420"/>
+        </w:tabs>
+        <w:ind w:left="420" w:leftChars="0" w:hanging="420" w:firstLineChars="0"/>
+      </w:pPr>
+      <w:rPr>
+        <w:rFonts w:hint="default" w:ascii="Wingdings" w:hAnsi="Wingdings"/>
+      </w:rPr>
+    </w:lvl>
+  </w:abstractNum>
   <w:num w:numId="1">
+    <w:abstractNumId w:val="1"/>
+  </w:num>
+  <w:num w:numId="2">
     <w:abstractNumId w:val="0"/>
+  </w:num>
+  <w:num w:numId="3">
+    <w:abstractNumId w:val="2"/>
   </w:num>
 </w:numbering>
 </file>
@@ -7595,7 +9668,7 @@
     <w:lsdException w:uiPriority="99" w:name="table of authorities"/>
     <w:lsdException w:uiPriority="99" w:name="macro"/>
     <w:lsdException w:uiPriority="99" w:name="toa heading"/>
-    <w:lsdException w:unhideWhenUsed="0" w:uiPriority="0" w:semiHidden="0" w:name="List"/>
+    <w:lsdException w:qFormat="1" w:unhideWhenUsed="0" w:uiPriority="0" w:semiHidden="0" w:name="List"/>
     <w:lsdException w:uiPriority="99" w:name="List Bullet"/>
     <w:lsdException w:uiPriority="99" w:name="List Number"/>
     <w:lsdException w:uiPriority="99" w:name="List 2"/>
@@ -7640,7 +9713,7 @@
     <w:lsdException w:uiPriority="99" w:name="Document Map"/>
     <w:lsdException w:uiPriority="99" w:name="Plain Text"/>
     <w:lsdException w:uiPriority="99" w:name="E-mail Signature"/>
-    <w:lsdException w:uiPriority="99" w:name="Normal (Web)"/>
+    <w:lsdException w:qFormat="1" w:uiPriority="99" w:name="Normal (Web)"/>
     <w:lsdException w:uiPriority="99" w:name="HTML Acronym"/>
     <w:lsdException w:uiPriority="99" w:name="HTML Address"/>
     <w:lsdException w:uiPriority="99" w:name="HTML Cite"/>
@@ -7865,6 +9938,7 @@
   <w:style w:type="paragraph" w:styleId="6">
     <w:name w:val="List"/>
     <w:basedOn w:val="4"/>
+    <w:qFormat/>
     <w:uiPriority w:val="0"/>
     <w:rPr>
       <w:rFonts w:cs="Arial"/>
@@ -7874,6 +9948,7 @@
     <w:name w:val="Normal (Web)"/>
     <w:semiHidden/>
     <w:unhideWhenUsed/>
+    <w:qFormat/>
     <w:uiPriority w:val="99"/>
     <w:pPr>
       <w:spacing w:before="0" w:beforeAutospacing="1" w:after="0" w:afterAutospacing="1"/>
@@ -7881,6 +9956,7 @@
       <w:jc w:val="left"/>
     </w:pPr>
     <w:rPr>
+      <w:rFonts w:ascii="Times New Roman" w:hAnsi="Times New Roman" w:eastAsia="SimSun" w:cs="Times New Roman"/>
       <w:kern w:val="0"/>
       <w:sz w:val="24"/>
       <w:szCs w:val="24"/>

</xml_diff>